<commit_message>
commiting all local repos - this is from the Ubuntu One dir in ubuntu on blinking-book
</commit_message>
<xml_diff>
--- a/Jeffrey Minton Thesis.docx
+++ b/Jeffrey Minton Thesis.docx
@@ -453,7 +453,254 @@
     <w:p>
       <w:pPr>
         <w:spacing w:line="480" w:lineRule="auto"/>
-        <w:jc w:val="center"/>
+        <w:rPr>
+          <w:rFonts w:cs="Times New Roman"/>
+        </w:rPr>
+      </w:pPr>
+      <w:r>
+        <w:rPr>
+          <w:rFonts w:cs="Times New Roman"/>
+        </w:rPr>
+        <w:t>Approved</w:t>
+      </w:r>
+    </w:p>
+    <w:p>
+      <w:pPr>
+        <w:spacing w:line="480" w:lineRule="auto"/>
+        <w:rPr>
+          <w:rFonts w:cs="Times New Roman"/>
+        </w:rPr>
+      </w:pPr>
+    </w:p>
+    <w:p>
+      <w:pPr>
+        <w:rPr>
+          <w:rFonts w:cs="Times New Roman"/>
+        </w:rPr>
+      </w:pPr>
+      <w:r>
+        <w:rPr>
+          <w:rFonts w:cs="Times New Roman"/>
+        </w:rPr>
+        <w:t>_____________________</w:t>
+      </w:r>
+      <w:r>
+        <w:rPr>
+          <w:rFonts w:cs="Times New Roman"/>
+        </w:rPr>
+        <w:tab/>
+      </w:r>
+      <w:r>
+        <w:rPr>
+          <w:rFonts w:cs="Times New Roman"/>
+        </w:rPr>
+        <w:tab/>
+        <w:t>_______________________________________</w:t>
+      </w:r>
+    </w:p>
+    <w:p>
+      <w:pPr>
+        <w:rPr>
+          <w:rFonts w:cs="Times New Roman"/>
+        </w:rPr>
+      </w:pPr>
+      <w:r>
+        <w:rPr>
+          <w:rFonts w:cs="Times New Roman"/>
+        </w:rPr>
+        <w:tab/>
+        <w:t xml:space="preserve">   (Date)                                           </w:t>
+      </w:r>
+      <w:r>
+        <w:rPr>
+          <w:rFonts w:cs="Times New Roman"/>
+        </w:rPr>
+        <w:tab/>
+        <w:t>(Adviser)</w:t>
+      </w:r>
+    </w:p>
+    <w:p>
+      <w:pPr>
+        <w:rPr>
+          <w:rFonts w:cs="Times New Roman"/>
+        </w:rPr>
+      </w:pPr>
+    </w:p>
+    <w:p>
+      <w:pPr>
+        <w:rPr>
+          <w:rFonts w:cs="Times New Roman"/>
+        </w:rPr>
+      </w:pPr>
+      <w:r>
+        <w:rPr>
+          <w:rFonts w:cs="Times New Roman"/>
+        </w:rPr>
+        <w:t>_____________________</w:t>
+      </w:r>
+      <w:r>
+        <w:rPr>
+          <w:rFonts w:cs="Times New Roman"/>
+        </w:rPr>
+        <w:tab/>
+      </w:r>
+      <w:r>
+        <w:rPr>
+          <w:rFonts w:cs="Times New Roman"/>
+        </w:rPr>
+        <w:tab/>
+        <w:t>_______________________________________</w:t>
+      </w:r>
+    </w:p>
+    <w:p>
+      <w:pPr>
+        <w:rPr>
+          <w:rFonts w:cs="Times New Roman"/>
+        </w:rPr>
+      </w:pPr>
+      <w:r>
+        <w:rPr>
+          <w:rFonts w:cs="Times New Roman"/>
+        </w:rPr>
+        <w:tab/>
+        <w:t xml:space="preserve">   (Date)</w:t>
+      </w:r>
+      <w:r>
+        <w:rPr>
+          <w:rFonts w:cs="Times New Roman"/>
+        </w:rPr>
+        <w:tab/>
+      </w:r>
+      <w:r>
+        <w:rPr>
+          <w:rFonts w:cs="Times New Roman"/>
+        </w:rPr>
+        <w:tab/>
+      </w:r>
+      <w:r>
+        <w:rPr>
+          <w:rFonts w:cs="Times New Roman"/>
+        </w:rPr>
+        <w:tab/>
+      </w:r>
+      <w:r>
+        <w:rPr>
+          <w:rFonts w:cs="Times New Roman"/>
+        </w:rPr>
+        <w:tab/>
+        <w:t>(Reader)</w:t>
+      </w:r>
+    </w:p>
+    <w:p>
+      <w:pPr>
+        <w:rPr>
+          <w:rFonts w:cs="Times New Roman"/>
+        </w:rPr>
+      </w:pPr>
+    </w:p>
+    <w:p>
+      <w:pPr>
+        <w:rPr>
+          <w:rFonts w:cs="Times New Roman"/>
+        </w:rPr>
+      </w:pPr>
+      <w:r>
+        <w:rPr>
+          <w:rFonts w:cs="Times New Roman"/>
+        </w:rPr>
+        <w:t>_____________________</w:t>
+      </w:r>
+      <w:r>
+        <w:rPr>
+          <w:rFonts w:cs="Times New Roman"/>
+        </w:rPr>
+        <w:tab/>
+      </w:r>
+      <w:r>
+        <w:rPr>
+          <w:rFonts w:cs="Times New Roman"/>
+        </w:rPr>
+        <w:tab/>
+        <w:t>_______________________________________</w:t>
+      </w:r>
+    </w:p>
+    <w:p>
+      <w:pPr>
+        <w:ind w:left="4254" w:hanging="3369"/>
+        <w:rPr>
+          <w:rFonts w:cs="Times New Roman"/>
+        </w:rPr>
+      </w:pPr>
+      <w:r>
+        <w:rPr>
+          <w:rFonts w:cs="Times New Roman"/>
+        </w:rPr>
+        <w:t xml:space="preserve">(Date)                                    </w:t>
+      </w:r>
+      <w:r>
+        <w:rPr>
+          <w:rFonts w:cs="Times New Roman"/>
+        </w:rPr>
+        <w:tab/>
+        <w:t xml:space="preserve">(Chair, Department of Computer and </w:t>
+      </w:r>
+      <w:r>
+        <w:rPr>
+          <w:rFonts w:cs="Times New Roman"/>
+        </w:rPr>
+        <w:tab/>
+        <w:t>Information Science)</w:t>
+      </w:r>
+    </w:p>
+    <w:p>
+      <w:pPr>
+        <w:rPr>
+          <w:rFonts w:cs="Times New Roman"/>
+        </w:rPr>
+      </w:pPr>
+    </w:p>
+    <w:p>
+      <w:pPr>
+        <w:rPr>
+          <w:rFonts w:cs="Times New Roman"/>
+        </w:rPr>
+      </w:pPr>
+      <w:r>
+        <w:rPr>
+          <w:rFonts w:cs="Times New Roman"/>
+        </w:rPr>
+        <w:t>_____________________</w:t>
+      </w:r>
+      <w:r>
+        <w:rPr>
+          <w:rFonts w:cs="Times New Roman"/>
+        </w:rPr>
+        <w:tab/>
+      </w:r>
+      <w:r>
+        <w:rPr>
+          <w:rFonts w:cs="Times New Roman"/>
+        </w:rPr>
+        <w:tab/>
+        <w:t>_______________________________________</w:t>
+      </w:r>
+    </w:p>
+    <w:p>
+      <w:pPr>
+        <w:rPr>
+          <w:rFonts w:cs="Times New Roman"/>
+        </w:rPr>
+      </w:pPr>
+      <w:r>
+        <w:rPr>
+          <w:rFonts w:cs="Times New Roman"/>
+        </w:rPr>
+        <w:tab/>
+        <w:t xml:space="preserve">   (Date)                                              (Dean, Graduate Studies)</w:t>
+      </w:r>
+    </w:p>
+    <w:p>
+      <w:pPr>
         <w:rPr>
           <w:rFonts w:cs="Times New Roman"/>
         </w:rPr>
@@ -471,186 +718,90 @@
     <w:p>
       <w:pPr>
         <w:spacing w:line="480" w:lineRule="auto"/>
-        <w:rPr>
-          <w:rFonts w:cs="Times New Roman"/>
-        </w:rPr>
-      </w:pPr>
-      <w:r>
-        <w:rPr>
-          <w:rFonts w:cs="Times New Roman"/>
-        </w:rPr>
-        <w:t>Approved</w:t>
+        <w:jc w:val="center"/>
+        <w:rPr>
+          <w:rFonts w:cs="Times New Roman"/>
+        </w:rPr>
+      </w:pPr>
+      <w:r>
+        <w:rPr>
+          <w:rFonts w:cs="Times New Roman"/>
+        </w:rPr>
+        <w:lastRenderedPageBreak/>
+        <w:t>Abstract</w:t>
       </w:r>
     </w:p>
     <w:p>
       <w:pPr>
         <w:spacing w:line="480" w:lineRule="auto"/>
-        <w:rPr>
-          <w:rFonts w:cs="Times New Roman"/>
-        </w:rPr>
-      </w:pPr>
-    </w:p>
-    <w:p>
-      <w:pPr>
-        <w:rPr>
-          <w:rFonts w:cs="Times New Roman"/>
-        </w:rPr>
-      </w:pPr>
-      <w:r>
-        <w:rPr>
-          <w:rFonts w:cs="Times New Roman"/>
-        </w:rPr>
-        <w:t>_____________________</w:t>
-      </w:r>
-      <w:r>
-        <w:rPr>
-          <w:rFonts w:cs="Times New Roman"/>
-        </w:rPr>
-        <w:tab/>
-      </w:r>
-      <w:r>
-        <w:rPr>
-          <w:rFonts w:cs="Times New Roman"/>
-        </w:rPr>
-        <w:tab/>
-        <w:t>_______________________________________</w:t>
-      </w:r>
-    </w:p>
-    <w:p>
-      <w:pPr>
-        <w:rPr>
-          <w:rFonts w:cs="Times New Roman"/>
-        </w:rPr>
-      </w:pPr>
-      <w:r>
-        <w:rPr>
-          <w:rFonts w:cs="Times New Roman"/>
-        </w:rPr>
-        <w:tab/>
-        <w:t xml:space="preserve">   (Date)                                           </w:t>
-      </w:r>
-      <w:r>
-        <w:rPr>
-          <w:rFonts w:cs="Times New Roman"/>
-        </w:rPr>
-        <w:tab/>
-        <w:t>(Adviser)</w:t>
-      </w:r>
-    </w:p>
-    <w:p>
-      <w:pPr>
-        <w:rPr>
-          <w:rFonts w:cs="Times New Roman"/>
-        </w:rPr>
-      </w:pPr>
-    </w:p>
-    <w:p>
-      <w:pPr>
-        <w:rPr>
-          <w:rFonts w:cs="Times New Roman"/>
-        </w:rPr>
-      </w:pPr>
-      <w:r>
-        <w:rPr>
-          <w:rFonts w:cs="Times New Roman"/>
-        </w:rPr>
-        <w:t>_____________________</w:t>
-      </w:r>
-      <w:r>
-        <w:rPr>
-          <w:rFonts w:cs="Times New Roman"/>
-        </w:rPr>
-        <w:tab/>
-      </w:r>
-      <w:r>
-        <w:rPr>
-          <w:rFonts w:cs="Times New Roman"/>
-        </w:rPr>
-        <w:tab/>
-        <w:t>_______________________________________</w:t>
-      </w:r>
-    </w:p>
-    <w:p>
-      <w:pPr>
-        <w:ind w:left="4254" w:hanging="3369"/>
-        <w:rPr>
-          <w:rFonts w:cs="Times New Roman"/>
-        </w:rPr>
-      </w:pPr>
-      <w:r>
-        <w:rPr>
-          <w:rFonts w:cs="Times New Roman"/>
-        </w:rPr>
-        <w:t xml:space="preserve">(Date)                                    </w:t>
-      </w:r>
-      <w:r>
-        <w:rPr>
-          <w:rFonts w:cs="Times New Roman"/>
-        </w:rPr>
-        <w:tab/>
-        <w:t xml:space="preserve">(Chair, Department of Computer and </w:t>
-      </w:r>
-      <w:r>
-        <w:rPr>
-          <w:rFonts w:cs="Times New Roman"/>
-        </w:rPr>
-        <w:tab/>
-        <w:t>Information Science)</w:t>
-      </w:r>
-    </w:p>
-    <w:p>
-      <w:pPr>
-        <w:rPr>
-          <w:rFonts w:cs="Times New Roman"/>
-        </w:rPr>
-      </w:pPr>
-    </w:p>
-    <w:p>
-      <w:pPr>
-        <w:rPr>
-          <w:rFonts w:cs="Times New Roman"/>
-        </w:rPr>
-      </w:pPr>
-      <w:r>
-        <w:rPr>
-          <w:rFonts w:cs="Times New Roman"/>
-        </w:rPr>
-        <w:t>_____________________</w:t>
-      </w:r>
-      <w:r>
-        <w:rPr>
-          <w:rFonts w:cs="Times New Roman"/>
-        </w:rPr>
-        <w:tab/>
-      </w:r>
-      <w:r>
-        <w:rPr>
-          <w:rFonts w:cs="Times New Roman"/>
-        </w:rPr>
-        <w:tab/>
-        <w:t>_______________________________________</w:t>
-      </w:r>
-    </w:p>
-    <w:p>
-      <w:pPr>
-        <w:rPr>
-          <w:rFonts w:cs="Times New Roman"/>
-        </w:rPr>
-      </w:pPr>
-      <w:r>
-        <w:rPr>
-          <w:rFonts w:cs="Times New Roman"/>
-        </w:rPr>
-        <w:tab/>
-        <w:t xml:space="preserve">   (Date)                                              (Dean, Graduate Studies)</w:t>
-      </w:r>
-    </w:p>
-    <w:p>
-      <w:pPr>
-        <w:rPr>
-          <w:rFonts w:cs="Times New Roman"/>
-        </w:rPr>
-      </w:pPr>
+        <w:ind w:firstLine="709"/>
+        <w:rPr>
+          <w:rFonts w:cs="Times New Roman"/>
+        </w:rPr>
+      </w:pPr>
+      <w:r>
+        <w:rPr>
+          <w:rFonts w:cs="Times New Roman"/>
+        </w:rPr>
+        <w:t>It has been seen countless time</w:t>
+      </w:r>
+      <w:r>
+        <w:rPr>
+          <w:rFonts w:cs="Times New Roman"/>
+        </w:rPr>
+        <w:t>s</w:t>
+      </w:r>
+      <w:r>
+        <w:rPr>
+          <w:rFonts w:cs="Times New Roman"/>
+        </w:rPr>
+        <w:t xml:space="preserve"> in science fiction throughout the years, people giving orders to robots without using any special commands or keywords. These people simply talk to machines as they would talk to any other person.</w:t>
+      </w:r>
+    </w:p>
+    <w:p>
+      <w:pPr>
+        <w:spacing w:line="480" w:lineRule="auto"/>
+        <w:ind w:firstLine="709"/>
+        <w:rPr>
+          <w:rFonts w:cs="Times New Roman"/>
+        </w:rPr>
+      </w:pPr>
+      <w:r>
+        <w:rPr>
+          <w:rFonts w:cs="Times New Roman"/>
+        </w:rPr>
+        <w:t xml:space="preserve">This thesis describes the creation of a system that would allow robots to communicate with human operators more easily. In order to begin a platform had to be developed comprised of a collection of both hardware and software that would allow the robot to perform the actions required of it. In the simplest form this </w:t>
+      </w:r>
+      <w:r>
+        <w:rPr>
+          <w:rFonts w:cs="Times New Roman"/>
+        </w:rPr>
+        <w:t xml:space="preserve">hardware </w:t>
+      </w:r>
+      <w:r>
+        <w:rPr>
+          <w:rFonts w:cs="Times New Roman"/>
+        </w:rPr>
+        <w:t>configuration contains an iRobot create, Arduino micro-controller, web-cam and ASUS Eee PC. The Eee PC uses windows XP, MATLAB and C++. Using image processing in MATLAB the robot is able to identify objects that are in its environment. In order to interact with people the robot processes natural language input from the user. Language is parsed by linking words to concepts. A tree is stored in the robot</w:t>
+      </w:r>
+      <w:r>
+        <w:rPr>
+          <w:rFonts w:cs="Times New Roman"/>
+        </w:rPr>
+        <w:t>'</w:t>
+      </w:r>
+      <w:r>
+        <w:rPr>
+          <w:rFonts w:cs="Times New Roman"/>
+        </w:rPr>
+        <w:t>s memory that relates concepts to one another. Each word can represent a number of concepts. To determine which concept a word represents, a list of requirements is kept for each concept. The concepts represented by the rest of the words in the sentence are used to determine the concept the user is referring to. Using concept and the representations of objects in images, words that represent objects can be linked to what those objects look like. This allows the robot to carry out tasks put to it. In the future, this has the possibility of being expanded to using more complex objects that aren't uniformly colored, or with maps of areas and coordinate tracking that would a</w:t>
+      </w:r>
+      <w:r>
+        <w:rPr>
+          <w:rFonts w:cs="Times New Roman"/>
+        </w:rPr>
+        <w:t>llow for more advanced movement.</w:t>
+      </w:r>
     </w:p>
     <w:p>
       <w:pPr>
@@ -665,68 +816,212 @@
           <w:rFonts w:cs="Times New Roman"/>
         </w:rPr>
         <w:lastRenderedPageBreak/>
-        <w:t>Abstract</w:t>
+        <w:t>Acknowledgements</w:t>
       </w:r>
     </w:p>
     <w:p>
       <w:pPr>
         <w:spacing w:line="480" w:lineRule="auto"/>
-        <w:ind w:firstLine="709"/>
-        <w:rPr>
-          <w:rFonts w:cs="Times New Roman"/>
-        </w:rPr>
-      </w:pPr>
-      <w:r>
-        <w:rPr>
-          <w:rFonts w:cs="Times New Roman"/>
-        </w:rPr>
-        <w:t>It has been seen countless time</w:t>
-      </w:r>
-      <w:r>
-        <w:rPr>
-          <w:rFonts w:cs="Times New Roman"/>
-        </w:rPr>
-        <w:t>s</w:t>
-      </w:r>
-      <w:r>
-        <w:rPr>
-          <w:rFonts w:cs="Times New Roman"/>
-        </w:rPr>
-        <w:t xml:space="preserve"> in science fiction throughout the years, people giving orders to robots without using any special commands or keywords. These people simply talk to machines as they would talk to any other person.</w:t>
+        <w:rPr>
+          <w:rFonts w:cs="Times New Roman"/>
+        </w:rPr>
+      </w:pPr>
+      <w:r>
+        <w:rPr>
+          <w:rFonts w:cs="Times New Roman"/>
+        </w:rPr>
+        <w:tab/>
+        <w:t>I would like to express my thanks to all those who supported me while working on this proj</w:t>
+      </w:r>
+      <w:r>
+        <w:rPr>
+          <w:rFonts w:cs="Times New Roman"/>
+        </w:rPr>
+        <w:t xml:space="preserve">ect. The faculty members of the Computer Science </w:t>
+      </w:r>
+      <w:r>
+        <w:rPr>
+          <w:rFonts w:cs="Times New Roman"/>
+        </w:rPr>
+        <w:t xml:space="preserve">Department </w:t>
+      </w:r>
+      <w:r>
+        <w:rPr>
+          <w:rFonts w:cs="Times New Roman"/>
+        </w:rPr>
+        <w:t xml:space="preserve">have continually shown support for all </w:t>
+      </w:r>
+      <w:r>
+        <w:rPr>
+          <w:rFonts w:cs="Times New Roman"/>
+        </w:rPr>
+        <w:t>endeavors</w:t>
+      </w:r>
+      <w:r>
+        <w:rPr>
+          <w:rFonts w:cs="Times New Roman"/>
+        </w:rPr>
+        <w:t xml:space="preserve"> that I have </w:t>
+      </w:r>
+      <w:r>
+        <w:rPr>
+          <w:rFonts w:cs="Times New Roman"/>
+        </w:rPr>
+        <w:t>pursued</w:t>
+      </w:r>
+      <w:r>
+        <w:rPr>
+          <w:rFonts w:cs="Times New Roman"/>
+        </w:rPr>
+        <w:t xml:space="preserve"> through my years at Kutztown University, including but by no means limited to this project. I would also like to express sincere gratitude and the most genuine thanks I can give:</w:t>
       </w:r>
     </w:p>
     <w:p>
       <w:pPr>
         <w:spacing w:line="480" w:lineRule="auto"/>
-        <w:ind w:firstLine="709"/>
-        <w:rPr>
-          <w:rFonts w:cs="Times New Roman"/>
-        </w:rPr>
-      </w:pPr>
-      <w:r>
-        <w:rPr>
-          <w:rFonts w:cs="Times New Roman"/>
-        </w:rPr>
-        <w:t>This thesis describes the creation of a system that would allow robots to communicate with human operators more easily. In order to begin a platform had to be developed comprised of a collection of both hardware and software that would allow the robot to perform the actions required of it. In the simplest form this configuration contains an iRobot create, Arduino micro-controller, web-cam and ASUS Eee PC in terms of the hardware. The Eee PC uses windows XP, MATLAB and C++. Using image processing in MATLAB the robot is able to identify objects that are in its environment. In order to interact with people the robot processes natural language input from the user. Language is parsed by linking words to concepts. A tree is stored in the robot</w:t>
-      </w:r>
-      <w:r>
-        <w:rPr>
-          <w:rFonts w:cs="Times New Roman"/>
-        </w:rPr>
-        <w:t>'</w:t>
-      </w:r>
-      <w:r>
-        <w:rPr>
-          <w:rFonts w:cs="Times New Roman"/>
-        </w:rPr>
-        <w:t>s memory that relates concepts to one another. Each word can represent a number of concepts. To determine which concept a word represents, a list of requirements is kept for each concept. The concepts represented by the rest of the words in the sentence are used to determine the concept the user is referring to. Using concept and the representations of objects in images, words that represent objects can be linked to what those objects look like. This allows the robot to carry out tasks put to it. In the future, this has the possibility of being expanded to using more complex objects that aren't uniformly colored, or with maps of areas and coordinate tracking that would a</w:t>
-      </w:r>
-      <w:r>
-        <w:rPr>
-          <w:rFonts w:cs="Times New Roman"/>
-        </w:rPr>
-        <w:t>llow for more advanced movement.</w:t>
-      </w:r>
+        <w:rPr>
+          <w:rFonts w:cs="Times New Roman"/>
+        </w:rPr>
+      </w:pPr>
+      <w:r>
+        <w:rPr>
+          <w:rFonts w:cs="Times New Roman"/>
+        </w:rPr>
+        <w:tab/>
+        <w:t xml:space="preserve">To my advisor, Dr. </w:t>
+      </w:r>
+      <w:proofErr w:type="spellStart"/>
+      <w:r>
+        <w:rPr>
+          <w:rFonts w:cs="Times New Roman"/>
+        </w:rPr>
+        <w:t>Oskars</w:t>
+      </w:r>
+      <w:proofErr w:type="spellEnd"/>
+      <w:r>
+        <w:rPr>
+          <w:rFonts w:cs="Times New Roman"/>
+        </w:rPr>
+        <w:t xml:space="preserve"> </w:t>
+      </w:r>
+      <w:proofErr w:type="spellStart"/>
+      <w:r>
+        <w:rPr>
+          <w:rFonts w:cs="Times New Roman"/>
+        </w:rPr>
+        <w:t>Rieksts</w:t>
+      </w:r>
+      <w:proofErr w:type="spellEnd"/>
+      <w:r>
+        <w:rPr>
+          <w:rFonts w:cs="Times New Roman"/>
+        </w:rPr>
+        <w:t xml:space="preserve">, who renewed my interest in robotics that had waned some in my years following the ending of my high </w:t>
+      </w:r>
+      <w:proofErr w:type="gramStart"/>
+      <w:r>
+        <w:rPr>
+          <w:rFonts w:cs="Times New Roman"/>
+        </w:rPr>
+        <w:t>school.</w:t>
+      </w:r>
+      <w:proofErr w:type="gramEnd"/>
+      <w:r>
+        <w:rPr>
+          <w:rFonts w:cs="Times New Roman"/>
+        </w:rPr>
+        <w:t xml:space="preserve"> Without the robotics club that he and I worked on I do not know if I would have had the drive and interest to go this far.</w:t>
+      </w:r>
+    </w:p>
+    <w:p>
+      <w:pPr>
+        <w:spacing w:line="480" w:lineRule="auto"/>
+        <w:rPr>
+          <w:rFonts w:cs="Times New Roman"/>
+        </w:rPr>
+      </w:pPr>
+      <w:r>
+        <w:rPr>
+          <w:rFonts w:cs="Times New Roman"/>
+        </w:rPr>
+        <w:tab/>
+        <w:t>To my entire family, especially my mother, Adele Minton, who even through the worst times always stood by me and helped me persevere through the hardest times of this project.</w:t>
+      </w:r>
+    </w:p>
+    <w:p>
+      <w:pPr>
+        <w:spacing w:line="480" w:lineRule="auto"/>
+        <w:rPr>
+          <w:rFonts w:cs="Times New Roman"/>
+        </w:rPr>
+      </w:pPr>
+      <w:r>
+        <w:rPr>
+          <w:rFonts w:cs="Times New Roman"/>
+        </w:rPr>
+        <w:tab/>
+        <w:t>To Dav</w:t>
+      </w:r>
+      <w:r>
+        <w:rPr>
+          <w:rFonts w:cs="Times New Roman"/>
+        </w:rPr>
+        <w:t>e Diehl who teaches technology and engineering</w:t>
+      </w:r>
+      <w:r>
+        <w:rPr>
+          <w:rFonts w:cs="Times New Roman"/>
+        </w:rPr>
+        <w:t xml:space="preserve"> at Council Rock High School North</w:t>
+      </w:r>
+      <w:r>
+        <w:rPr>
+          <w:rFonts w:cs="Times New Roman"/>
+        </w:rPr>
+        <w:t xml:space="preserve">. </w:t>
+      </w:r>
+      <w:r>
+        <w:rPr>
+          <w:rFonts w:cs="Times New Roman"/>
+        </w:rPr>
+        <w:t>Without the technology club in high school I don’t know if I would ha</w:t>
+      </w:r>
+      <w:r>
+        <w:rPr>
+          <w:rFonts w:cs="Times New Roman"/>
+        </w:rPr>
+        <w:t>ve gone into computer science</w:t>
+      </w:r>
+      <w:r>
+        <w:rPr>
+          <w:rFonts w:cs="Times New Roman"/>
+        </w:rPr>
+        <w:br/>
+      </w:r>
+      <w:r>
+        <w:rPr>
+          <w:rFonts w:cs="Times New Roman"/>
+        </w:rPr>
+        <w:tab/>
+        <w:t xml:space="preserve">I would also like </w:t>
+      </w:r>
+      <w:r>
+        <w:t>to</w:t>
+      </w:r>
+      <w:r>
+        <w:rPr>
+          <w:rFonts w:cs="Times New Roman"/>
+        </w:rPr>
+        <w:t xml:space="preserve"> thank Kutztown University for the graduate assistantship that made graduate school possible</w:t>
+      </w:r>
+    </w:p>
+    <w:p>
+      <w:pPr>
+        <w:spacing w:line="480" w:lineRule="auto"/>
+        <w:rPr>
+          <w:rFonts w:cs="Times New Roman"/>
+        </w:rPr>
+      </w:pPr>
     </w:p>
     <w:p>
       <w:pPr>
@@ -740,175 +1035,14 @@
         <w:rPr>
           <w:rFonts w:cs="Times New Roman"/>
         </w:rPr>
-        <w:t>Acknowledgements</w:t>
-      </w:r>
-    </w:p>
-    <w:p>
-      <w:pPr>
-        <w:spacing w:line="480" w:lineRule="auto"/>
-        <w:rPr>
-          <w:rFonts w:cs="Times New Roman"/>
-        </w:rPr>
-      </w:pPr>
-      <w:r>
-        <w:rPr>
-          <w:rFonts w:cs="Times New Roman"/>
-        </w:rPr>
-        <w:tab/>
-        <w:t>I would like to express my thanks to all those who supported me while working on this proj</w:t>
-      </w:r>
-      <w:r>
-        <w:rPr>
-          <w:rFonts w:cs="Times New Roman"/>
-        </w:rPr>
-        <w:t xml:space="preserve">ect. The faculty members of the Computer Science </w:t>
-      </w:r>
-      <w:r>
-        <w:rPr>
-          <w:rFonts w:cs="Times New Roman"/>
-        </w:rPr>
-        <w:t xml:space="preserve">Department </w:t>
-      </w:r>
-      <w:r>
-        <w:rPr>
-          <w:rFonts w:cs="Times New Roman"/>
-        </w:rPr>
-        <w:t xml:space="preserve">have continually shown support for all </w:t>
-      </w:r>
-      <w:r>
-        <w:rPr>
-          <w:rFonts w:cs="Times New Roman"/>
-        </w:rPr>
-        <w:t>endeavors</w:t>
-      </w:r>
-      <w:r>
-        <w:rPr>
-          <w:rFonts w:cs="Times New Roman"/>
-        </w:rPr>
-        <w:t xml:space="preserve"> that I have </w:t>
-      </w:r>
-      <w:r>
-        <w:rPr>
-          <w:rFonts w:cs="Times New Roman"/>
-        </w:rPr>
-        <w:t>pursued</w:t>
-      </w:r>
-      <w:r>
-        <w:rPr>
-          <w:rFonts w:cs="Times New Roman"/>
-        </w:rPr>
-        <w:t xml:space="preserve"> through my years at Kutztown University, including but by no means limited to this project. I would also like to express sincere gratitude and the most genuine thanks I can give:</w:t>
-      </w:r>
-    </w:p>
-    <w:p>
-      <w:pPr>
-        <w:spacing w:line="480" w:lineRule="auto"/>
-        <w:rPr>
-          <w:rFonts w:cs="Times New Roman"/>
-        </w:rPr>
-      </w:pPr>
-      <w:r>
-        <w:rPr>
-          <w:rFonts w:cs="Times New Roman"/>
-        </w:rPr>
-        <w:tab/>
-        <w:t xml:space="preserve">To my advisor, Dr. Oskars Rieksts, who renewed my interest in robotics that had waned some in my years following the ending of my high </w:t>
-      </w:r>
-      <w:proofErr w:type="gramStart"/>
-      <w:r>
-        <w:rPr>
-          <w:rFonts w:cs="Times New Roman"/>
-        </w:rPr>
-        <w:t>school.</w:t>
-      </w:r>
-      <w:proofErr w:type="gramEnd"/>
-      <w:r>
-        <w:rPr>
-          <w:rFonts w:cs="Times New Roman"/>
-        </w:rPr>
-        <w:t xml:space="preserve"> Without the robotics club that he and I worked on I do not know if I would have had the drive and interest to go this far.</w:t>
-      </w:r>
-    </w:p>
-    <w:p>
-      <w:pPr>
-        <w:spacing w:line="480" w:lineRule="auto"/>
-        <w:rPr>
-          <w:rFonts w:cs="Times New Roman"/>
-        </w:rPr>
-      </w:pPr>
-      <w:r>
-        <w:rPr>
-          <w:rFonts w:cs="Times New Roman"/>
-        </w:rPr>
-        <w:tab/>
-        <w:t>To my entire family, especially my mother, Adele Minton, who even through the worst times always stood by me and helped me persevere through the hardest times of this project.</w:t>
-      </w:r>
-    </w:p>
-    <w:p>
-      <w:pPr>
-        <w:spacing w:line="480" w:lineRule="auto"/>
-        <w:rPr>
-          <w:rFonts w:cs="Times New Roman"/>
-        </w:rPr>
-      </w:pPr>
-      <w:r>
-        <w:rPr>
-          <w:rFonts w:cs="Times New Roman"/>
-        </w:rPr>
-        <w:tab/>
-        <w:t>To Dav</w:t>
-      </w:r>
-      <w:r>
-        <w:rPr>
-          <w:rFonts w:cs="Times New Roman"/>
-        </w:rPr>
-        <w:t>e Diehl who teaches technology and engineering</w:t>
-      </w:r>
-      <w:r>
-        <w:rPr>
-          <w:rFonts w:cs="Times New Roman"/>
-        </w:rPr>
-        <w:t xml:space="preserve"> at Council Rock High School North</w:t>
-      </w:r>
-      <w:r>
-        <w:rPr>
-          <w:rFonts w:cs="Times New Roman"/>
-        </w:rPr>
-        <w:t xml:space="preserve">. </w:t>
-      </w:r>
-      <w:r>
-        <w:rPr>
-          <w:rFonts w:cs="Times New Roman"/>
-        </w:rPr>
-        <w:t>Without the technology club in high school I don’t know if I would ha</w:t>
-      </w:r>
-      <w:r>
-        <w:rPr>
-          <w:rFonts w:cs="Times New Roman"/>
-        </w:rPr>
-        <w:t>ve gone into computer science</w:t>
-      </w:r>
-      <w:r>
-        <w:rPr>
-          <w:rFonts w:cs="Times New Roman"/>
-        </w:rPr>
         <w:br/>
       </w:r>
       <w:r>
         <w:rPr>
           <w:rFonts w:cs="Times New Roman"/>
         </w:rPr>
-        <w:tab/>
-        <w:t>I would also like the thank Kutztown University for the graduate assistantship that made graduate school possible</w:t>
-      </w:r>
-    </w:p>
-    <w:p>
-      <w:pPr>
-        <w:spacing w:line="480" w:lineRule="auto"/>
-        <w:rPr>
-          <w:rFonts w:cs="Times New Roman"/>
-        </w:rPr>
-      </w:pPr>
+        <w:br/>
+      </w:r>
     </w:p>
     <w:p>
       <w:pPr>
@@ -922,27 +1056,7 @@
         <w:rPr>
           <w:rFonts w:cs="Times New Roman"/>
         </w:rPr>
-        <w:br/>
-      </w:r>
-      <w:r>
-        <w:rPr>
-          <w:rFonts w:cs="Times New Roman"/>
-        </w:rPr>
-        <w:br/>
-      </w:r>
-    </w:p>
-    <w:p>
-      <w:pPr>
-        <w:spacing w:line="480" w:lineRule="auto"/>
-        <w:jc w:val="center"/>
-        <w:rPr>
-          <w:rFonts w:cs="Times New Roman"/>
-        </w:rPr>
-      </w:pPr>
-      <w:r>
-        <w:rPr>
-          <w:rFonts w:cs="Times New Roman"/>
-        </w:rPr>
+        <w:lastRenderedPageBreak/>
         <w:t>Table of Contents</w:t>
       </w:r>
     </w:p>
@@ -2234,12 +2348,6 @@
                 <w:rFonts w:cs="Times New Roman"/>
               </w:rPr>
             </w:pPr>
-            <w:r>
-              <w:rPr>
-                <w:rFonts w:cs="Times New Roman"/>
-              </w:rPr>
-              <w:t>4.</w:t>
-            </w:r>
           </w:p>
         </w:tc>
         <w:tc>
@@ -2254,18 +2362,6 @@
                 <w:rFonts w:cs="Times New Roman"/>
               </w:rPr>
             </w:pPr>
-            <w:r>
-              <w:rPr>
-                <w:rFonts w:cs="Times New Roman"/>
-              </w:rPr>
-              <w:t>NATURAL LANGUAGE PROCESSING</w:t>
-            </w:r>
-            <w:r>
-              <w:rPr>
-                <w:rFonts w:cs="Times New Roman"/>
-              </w:rPr>
-              <w:t>………………………..</w:t>
-            </w:r>
           </w:p>
         </w:tc>
         <w:tc>
@@ -2281,12 +2377,6 @@
                 <w:rFonts w:cs="Times New Roman"/>
               </w:rPr>
             </w:pPr>
-            <w:r>
-              <w:rPr>
-                <w:rFonts w:cs="Times New Roman"/>
-              </w:rPr>
-              <w:t>31</w:t>
-            </w:r>
           </w:p>
         </w:tc>
       </w:tr>
@@ -2304,6 +2394,13 @@
                 <w:rFonts w:cs="Times New Roman"/>
               </w:rPr>
             </w:pPr>
+            <w:r>
+              <w:rPr>
+                <w:rFonts w:cs="Times New Roman"/>
+              </w:rPr>
+              <w:lastRenderedPageBreak/>
+              <w:t>4.</w:t>
+            </w:r>
           </w:p>
         </w:tc>
         <w:tc>
@@ -2322,6 +2419,70 @@
               <w:rPr>
                 <w:rFonts w:cs="Times New Roman"/>
               </w:rPr>
+              <w:t>NATURAL LANGUAGE PROCESSING</w:t>
+            </w:r>
+            <w:r>
+              <w:rPr>
+                <w:rFonts w:cs="Times New Roman"/>
+              </w:rPr>
+              <w:t>………………………..</w:t>
+            </w:r>
+          </w:p>
+        </w:tc>
+        <w:tc>
+          <w:tcPr>
+            <w:tcW w:w="738" w:type="dxa"/>
+            <w:vAlign w:val="center"/>
+          </w:tcPr>
+          <w:p>
+            <w:pPr>
+              <w:spacing w:line="480" w:lineRule="auto"/>
+              <w:jc w:val="right"/>
+              <w:rPr>
+                <w:rFonts w:cs="Times New Roman"/>
+              </w:rPr>
+            </w:pPr>
+            <w:r>
+              <w:rPr>
+                <w:rFonts w:cs="Times New Roman"/>
+              </w:rPr>
+              <w:t>31</w:t>
+            </w:r>
+          </w:p>
+        </w:tc>
+      </w:tr>
+      <w:tr>
+        <w:tc>
+          <w:tcPr>
+            <w:tcW w:w="1197" w:type="dxa"/>
+            <w:vAlign w:val="center"/>
+          </w:tcPr>
+          <w:p>
+            <w:pPr>
+              <w:spacing w:line="480" w:lineRule="auto"/>
+              <w:jc w:val="center"/>
+              <w:rPr>
+                <w:rFonts w:cs="Times New Roman"/>
+              </w:rPr>
+            </w:pPr>
+          </w:p>
+        </w:tc>
+        <w:tc>
+          <w:tcPr>
+            <w:tcW w:w="6561" w:type="dxa"/>
+            <w:vAlign w:val="center"/>
+          </w:tcPr>
+          <w:p>
+            <w:pPr>
+              <w:spacing w:line="480" w:lineRule="auto"/>
+              <w:rPr>
+                <w:rFonts w:cs="Times New Roman"/>
+              </w:rPr>
+            </w:pPr>
+            <w:r>
+              <w:rPr>
+                <w:rFonts w:cs="Times New Roman"/>
+              </w:rPr>
               <w:tab/>
               <w:t>Interpret Language</w:t>
             </w:r>
@@ -3392,16 +3553,6 @@
     <w:p>
       <w:pPr>
         <w:spacing w:line="480" w:lineRule="auto"/>
-        <w:jc w:val="center"/>
-        <w:rPr>
-          <w:rFonts w:cs="Times New Roman"/>
-        </w:rPr>
-      </w:pPr>
-    </w:p>
-    <w:p>
-      <w:pPr>
-        <w:spacing w:line="480" w:lineRule="auto"/>
-        <w:jc w:val="center"/>
         <w:rPr>
           <w:rFonts w:cs="Times New Roman"/>
         </w:rPr>
@@ -4345,6 +4496,7 @@
               <w:rPr>
                 <w:rFonts w:cs="Times New Roman"/>
               </w:rPr>
+              <w:lastRenderedPageBreak/>
               <w:t>2.4</w:t>
             </w:r>
           </w:p>
@@ -5321,7 +5473,7 @@
           <w:rFonts w:cs="Times New Roman"/>
         </w:rPr>
         <w:sectPr>
-          <w:footerReference w:type="default" r:id="rId9"/>
+          <w:footerReference w:type="default" r:id="rId10"/>
           <w:pgSz w:w="12240" w:h="15840"/>
           <w:pgMar w:top="1800" w:right="1800" w:bottom="1800" w:left="2160" w:header="720" w:footer="720" w:gutter="0"/>
           <w:pgNumType w:fmt="lowerRoman" w:start="1"/>
@@ -5465,7 +5617,16 @@
         <w:rPr>
           <w:rFonts w:cs="Times New Roman"/>
         </w:rPr>
-        <w:t xml:space="preserve"> based robotics systems. </w:t>
+        <w:t xml:space="preserve"> based robotics </w:t>
+      </w:r>
+      <w:r>
+        <w:t>system.</w:t>
+      </w:r>
+      <w:r>
+        <w:rPr>
+          <w:rFonts w:cs="Times New Roman"/>
+        </w:rPr>
+        <w:t xml:space="preserve"> </w:t>
       </w:r>
       <w:r>
         <w:rPr>
@@ -5530,7 +5691,14 @@
         <w:rPr>
           <w:rFonts w:cs="Times New Roman"/>
         </w:rPr>
-        <w:t>a process of parsing English words into conceptual ideas. F</w:t>
+        <w:t xml:space="preserve">a </w:t>
+      </w:r>
+      <w:r>
+        <w:rPr>
+          <w:rFonts w:cs="Times New Roman"/>
+        </w:rPr>
+        <w:lastRenderedPageBreak/>
+        <w:t>process of parsing English words into conceptual ideas. F</w:t>
       </w:r>
       <w:r>
         <w:rPr>
@@ -5542,7 +5710,16 @@
         <w:rPr>
           <w:rFonts w:cs="Times New Roman"/>
         </w:rPr>
-        <w:t xml:space="preserve"> system will be explained whereby images of object can be linked to the concepts defining those objects.</w:t>
+        <w:t xml:space="preserve"> system will be explained whereby images of </w:t>
+      </w:r>
+      <w:r>
+        <w:t>objects</w:t>
+      </w:r>
+      <w:r>
+        <w:rPr>
+          <w:rFonts w:cs="Times New Roman"/>
+        </w:rPr>
+        <w:t xml:space="preserve"> can be linked to the concepts defining those objects.</w:t>
       </w:r>
     </w:p>
     <w:p>
@@ -5841,6 +6018,7 @@
         <w:rPr>
           <w:rFonts w:cs="Times New Roman"/>
         </w:rPr>
+        <w:lastRenderedPageBreak/>
         <w:tab/>
         <w:t xml:space="preserve">The second chassis iteration came about after the limitations placed on the robot by the competition were no longer a factor. The chassis chosen was the Create made by the iRobot company. This is the same company that produces the </w:t>
       </w:r>
@@ -5881,7 +6059,14 @@
         <w:rPr>
           <w:rFonts w:cs="Times New Roman"/>
         </w:rPr>
-        <w:t xml:space="preserve"> error. Two bump sensors on the left and right front of the robot can let the robot know if it has impacted something. Each bump sensor can be polled independently so that the robot can determine on which side of center the impact occurred. Cliff sensors on the bottom of the robot can be used to ensure that the robot does not travel off any ledges. An IR receiver on the top of the robot can receive signals in 360 degrees. There are charging stations and virtual walls that send out IR signals that the Create can sense and react to. Lastly there are many mounting points on the Create which allow a developer to secure additional instrumentation to the Create to increase its capabilities.</w:t>
+        <w:t xml:space="preserve"> error. Two bump sensors on the left and right front of the robot can let the robot know if it has impacted something. Each bump sensor can be polled independently so that the robot can determine on which side of center the impact occurred. Cliff sensors on the bottom of the robot can be used to ensure that the robot does not travel off any ledges. An IR receiver on the top of the robot can receive signals in 360 degrees. There are charging stations and virtual walls that send out IR </w:t>
+      </w:r>
+      <w:r>
+        <w:rPr>
+          <w:rFonts w:cs="Times New Roman"/>
+        </w:rPr>
+        <w:lastRenderedPageBreak/>
+        <w:t>signals that the Create can sense and react to. Lastly there are many mounting points on the Create which allow a developer to secure additional instrumentation to the Create to increase its capabilities.</w:t>
       </w:r>
     </w:p>
     <w:p>
@@ -6004,6 +6189,7 @@
         <w:rPr>
           <w:rFonts w:cs="Times New Roman"/>
         </w:rPr>
+        <w:lastRenderedPageBreak/>
         <w:t>previous camera and allows</w:t>
       </w:r>
       <w:r>
@@ -6238,6 +6424,7 @@
         <w:rPr>
           <w:rFonts w:cs="Times New Roman"/>
         </w:rPr>
+        <w:lastRenderedPageBreak/>
         <w:t>Figure 2.1</w:t>
       </w:r>
     </w:p>
@@ -6263,7 +6450,7 @@
           <w:lang w:eastAsia="en-US" w:bidi="ar-SA"/>
         </w:rPr>
         <w:drawing>
-          <wp:inline distT="0" distB="0" distL="0" distR="0" wp14:anchorId="33DE8934" wp14:editId="7B426CB9">
+          <wp:inline distT="0" distB="0" distL="0" distR="0" wp14:anchorId="438BE315" wp14:editId="6893830E">
             <wp:extent cx="3914775" cy="2047875"/>
             <wp:effectExtent l="0" t="0" r="9525" b="9525"/>
             <wp:docPr id="6" name="Picture 6" descr="specular_reflection"/>
@@ -6280,7 +6467,7 @@
                     </pic:cNvPicPr>
                   </pic:nvPicPr>
                   <pic:blipFill>
-                    <a:blip r:embed="rId10" cstate="print">
+                    <a:blip r:embed="rId11" cstate="print">
                       <a:extLst>
                         <a:ext uri="{28A0092B-C50C-407E-A947-70E740481C1C}">
                           <a14:useLocalDpi xmlns:a14="http://schemas.microsoft.com/office/drawing/2010/main" val="0"/>
@@ -6445,7 +6632,7 @@
           <w:lang w:eastAsia="en-US" w:bidi="ar-SA"/>
         </w:rPr>
         <w:drawing>
-          <wp:inline distT="0" distB="0" distL="0" distR="0" wp14:anchorId="3E51F76F" wp14:editId="698E2B53">
+          <wp:inline distT="0" distB="0" distL="0" distR="0" wp14:anchorId="7E179589" wp14:editId="69D0A6B9">
             <wp:extent cx="2771775" cy="2143125"/>
             <wp:effectExtent l="0" t="0" r="9525" b="9525"/>
             <wp:docPr id="1" name="Picture 1" descr="Description: C:\Users\ffej\Documents\Thesis\Draft\ping-reflect.png"/>
@@ -6462,7 +6649,7 @@
                     </pic:cNvPicPr>
                   </pic:nvPicPr>
                   <pic:blipFill>
-                    <a:blip r:embed="rId11" cstate="print">
+                    <a:blip r:embed="rId12" cstate="print">
                       <a:extLst>
                         <a:ext uri="{28A0092B-C50C-407E-A947-70E740481C1C}">
                           <a14:useLocalDpi xmlns:a14="http://schemas.microsoft.com/office/drawing/2010/main" val="0"/>
@@ -6499,7 +6686,7 @@
           <w:lang w:eastAsia="en-US" w:bidi="ar-SA"/>
         </w:rPr>
         <w:drawing>
-          <wp:inline distT="0" distB="0" distL="0" distR="0" wp14:anchorId="0E20EC5E" wp14:editId="20188421">
+          <wp:inline distT="0" distB="0" distL="0" distR="0" wp14:anchorId="0498EE16" wp14:editId="79F28486">
             <wp:extent cx="2200275" cy="2152650"/>
             <wp:effectExtent l="0" t="0" r="9525" b="0"/>
             <wp:docPr id="2" name="Picture 2" descr="Description: C:\Users\ffej\Documents\Thesis\Draft\ping-dist-angle.png"/>
@@ -6516,7 +6703,7 @@
                     </pic:cNvPicPr>
                   </pic:nvPicPr>
                   <pic:blipFill>
-                    <a:blip r:embed="rId12" cstate="print">
+                    <a:blip r:embed="rId13" cstate="print">
                       <a:extLst>
                         <a:ext uri="{28A0092B-C50C-407E-A947-70E740481C1C}">
                           <a14:useLocalDpi xmlns:a14="http://schemas.microsoft.com/office/drawing/2010/main" val="0"/>
@@ -6559,7 +6746,11 @@
         <w:t>shows two examples</w:t>
       </w:r>
       <w:r>
-        <w:t>. One describes what happens when the object being sensed is not in full view of the sensor. The other describes a situation in which specular reflection can occur.</w:t>
+        <w:t xml:space="preserve">. One describes what happens when the </w:t>
+      </w:r>
+      <w:r>
+        <w:lastRenderedPageBreak/>
+        <w:t>object being sensed is not in full view of the sensor. The other describes a situation in which specular reflection can occur.</w:t>
       </w:r>
     </w:p>
     <w:p>
@@ -6595,7 +6786,7 @@
           <w:lang w:eastAsia="en-US" w:bidi="ar-SA"/>
         </w:rPr>
         <w:drawing>
-          <wp:inline distT="0" distB="0" distL="0" distR="0" wp14:anchorId="67919F62" wp14:editId="589C51AF">
+          <wp:inline distT="0" distB="0" distL="0" distR="0" wp14:anchorId="67D31445" wp14:editId="27BD8431">
             <wp:extent cx="2667000" cy="2066925"/>
             <wp:effectExtent l="0" t="0" r="0" b="9525"/>
             <wp:docPr id="8" name="Picture 8" descr="sonar-corner"/>
@@ -6612,7 +6803,7 @@
                     </pic:cNvPicPr>
                   </pic:nvPicPr>
                   <pic:blipFill>
-                    <a:blip r:embed="rId13" cstate="print">
+                    <a:blip r:embed="rId14" cstate="print">
                       <a:extLst>
                         <a:ext uri="{28A0092B-C50C-407E-A947-70E740481C1C}">
                           <a14:useLocalDpi xmlns:a14="http://schemas.microsoft.com/office/drawing/2010/main" val="0"/>
@@ -6745,7 +6936,14 @@
         <w:rPr>
           <w:rFonts w:cs="Times New Roman"/>
         </w:rPr>
-        <w:t xml:space="preserve">The measurement from the Sharp series of rangefinders is not based on the time it takes for the light pulse to return. Instead, the receiving side of the rangefinder uses a linear IR detector to determine the angle between the straight line of the emitted IR light beam and the line that follows the path of the light reflected back to the receiver. Knowing this angle and the distance between the emitter and receiver allow the sensor to determine the distance to the object that is reflecting the IR light. According to the Sharp rangefinder specifications this method of distance measurement is called </w:t>
+        <w:t xml:space="preserve">The measurement from the Sharp series of </w:t>
+      </w:r>
+      <w:r>
+        <w:rPr>
+          <w:rFonts w:cs="Times New Roman"/>
+        </w:rPr>
+        <w:lastRenderedPageBreak/>
+        <w:t xml:space="preserve">rangefinders is not based on the time it takes for the light pulse to return. Instead, the receiving side of the rangefinder uses a linear IR detector to determine the angle between the straight line of the emitted IR light beam and the line that follows the path of the light reflected back to the receiver. Knowing this angle and the distance between the emitter and receiver allow the sensor to determine the distance to the object that is reflecting the IR light. According to the Sharp rangefinder specifications this method of distance measurement is called </w:t>
       </w:r>
       <w:r>
         <w:rPr>
@@ -6778,7 +6976,6 @@
       <w:pPr>
         <w:spacing w:line="480" w:lineRule="auto"/>
         <w:rPr>
-          <w:rFonts w:cs="Times New Roman"/>
           <w:i/>
         </w:rPr>
       </w:pPr>
@@ -6806,7 +7003,7 @@
         <mc:AlternateContent>
           <mc:Choice Requires="wpg">
             <w:drawing>
-              <wp:anchor distT="0" distB="0" distL="114300" distR="114300" simplePos="0" relativeHeight="251688960" behindDoc="0" locked="0" layoutInCell="1" allowOverlap="1" wp14:anchorId="7FF693AB" wp14:editId="318BF2F2">
+              <wp:anchor distT="0" distB="0" distL="114300" distR="114300" simplePos="0" relativeHeight="251688960" behindDoc="0" locked="0" layoutInCell="1" allowOverlap="1" wp14:anchorId="2C851F92" wp14:editId="0A1900BB">
                 <wp:simplePos x="0" y="0"/>
                 <wp:positionH relativeFrom="column">
                   <wp:posOffset>1254760</wp:posOffset>
@@ -7306,7 +7503,7 @@
           <w:lang w:eastAsia="en-US" w:bidi="ar-SA"/>
         </w:rPr>
         <w:drawing>
-          <wp:inline distT="0" distB="0" distL="0" distR="0" wp14:anchorId="60F3F013" wp14:editId="094DF1A8">
+          <wp:inline distT="0" distB="0" distL="0" distR="0" wp14:anchorId="7C3DAD7E" wp14:editId="6535B761">
             <wp:extent cx="3810000" cy="3438525"/>
             <wp:effectExtent l="0" t="0" r="0" b="9525"/>
             <wp:docPr id="12" name="Picture 12" descr="E:\Portable_Documents\Thesis\Draft\sharp_IR.png"/>
@@ -7323,7 +7520,7 @@
                     </pic:cNvPicPr>
                   </pic:nvPicPr>
                   <pic:blipFill rotWithShape="1">
-                    <a:blip r:embed="rId14" cstate="print">
+                    <a:blip r:embed="rId15" cstate="print">
                       <a:extLst>
                         <a:ext uri="{28A0092B-C50C-407E-A947-70E740481C1C}">
                           <a14:useLocalDpi xmlns:a14="http://schemas.microsoft.com/office/drawing/2010/main" val="0"/>
@@ -7369,7 +7566,14 @@
         <w:rPr>
           <w:rFonts w:cs="Times New Roman"/>
         </w:rPr>
-        <w:t xml:space="preserve">Due to the fact that the receiving portion of the sensor must be able to focus on the point of light produced by the emitter, there is a much smaller area in which IR distance reading are valid. The GP2D12 only has an effective range from 10cm (4 inches) to 80cm (30 inches). </w:t>
+        <w:t xml:space="preserve">Due to the fact that the receiving portion of the sensor must be able to focus on the point of light produced by the emitter, there is a much smaller area in which IR </w:t>
+      </w:r>
+      <w:r>
+        <w:rPr>
+          <w:rFonts w:cs="Times New Roman"/>
+        </w:rPr>
+        <w:lastRenderedPageBreak/>
+        <w:t xml:space="preserve">distance reading are valid. The GP2D12 only has an effective range from 10cm (4 inches) to 80cm (30 inches). </w:t>
       </w:r>
       <w:r>
         <w:rPr>
@@ -7566,7 +7770,14 @@
         <w:rPr>
           <w:rFonts w:cs="Times New Roman"/>
         </w:rPr>
-        <w:t xml:space="preserve"> internal controller. These issues meant that a hardware controller needs to be used to organize the robot's operation and interact with its sensors and actuators</w:t>
+        <w:t xml:space="preserve"> internal </w:t>
+      </w:r>
+      <w:r>
+        <w:rPr>
+          <w:rFonts w:cs="Times New Roman"/>
+        </w:rPr>
+        <w:lastRenderedPageBreak/>
+        <w:t>controller. These issues meant that a hardware controller needs to be used to organize the robot's operation and interact with its sensors and actuators</w:t>
       </w:r>
     </w:p>
     <w:p>
@@ -7618,7 +7829,6 @@
       </w:r>
       <w:r>
         <w:rPr>
-          <w:rFonts w:cs="Times New Roman"/>
           <w:color w:val="333333"/>
           <w:sz w:val="21"/>
         </w:rPr>
@@ -7700,6 +7910,7 @@
         <w:rPr>
           <w:rFonts w:cs="Times New Roman"/>
         </w:rPr>
+        <w:lastRenderedPageBreak/>
         <w:tab/>
         <w:t xml:space="preserve">an ICSP header, and a reset button. It contains everything needed to support </w:t>
       </w:r>
@@ -7996,7 +8207,14 @@
         <w:rPr>
           <w:rFonts w:cs="Times New Roman"/>
         </w:rPr>
-        <w:t>sions are made by the net-book.</w:t>
+        <w:t xml:space="preserve">sions are made by </w:t>
+      </w:r>
+      <w:r>
+        <w:rPr>
+          <w:rFonts w:cs="Times New Roman"/>
+        </w:rPr>
+        <w:lastRenderedPageBreak/>
+        <w:t>the net-book.</w:t>
       </w:r>
     </w:p>
     <w:p>
@@ -8052,7 +8270,7 @@
         <mc:AlternateContent>
           <mc:Choice Requires="wps">
             <w:drawing>
-              <wp:anchor distT="0" distB="0" distL="114300" distR="114300" simplePos="0" relativeHeight="251663360" behindDoc="0" locked="0" layoutInCell="1" allowOverlap="1" wp14:anchorId="0E3C6AF6" wp14:editId="3EE02A4C">
+              <wp:anchor distT="0" distB="0" distL="114300" distR="114300" simplePos="0" relativeHeight="251663360" behindDoc="0" locked="0" layoutInCell="1" allowOverlap="1" wp14:anchorId="58C8E0C6" wp14:editId="2D63F248">
                 <wp:simplePos x="0" y="0"/>
                 <wp:positionH relativeFrom="column">
                   <wp:posOffset>76200</wp:posOffset>
@@ -8157,7 +8375,7 @@
         <mc:AlternateContent>
           <mc:Choice Requires="wps">
             <w:drawing>
-              <wp:anchor distT="0" distB="0" distL="114300" distR="114300" simplePos="0" relativeHeight="251661312" behindDoc="0" locked="0" layoutInCell="1" allowOverlap="1" wp14:anchorId="38C371AA" wp14:editId="3CEC483F">
+              <wp:anchor distT="0" distB="0" distL="114300" distR="114300" simplePos="0" relativeHeight="251661312" behindDoc="0" locked="0" layoutInCell="1" allowOverlap="1" wp14:anchorId="6E5292A3" wp14:editId="70D0794A">
                 <wp:simplePos x="0" y="0"/>
                 <wp:positionH relativeFrom="column">
                   <wp:posOffset>76200</wp:posOffset>
@@ -8266,7 +8484,7 @@
         <mc:AlternateContent>
           <mc:Choice Requires="wps">
             <w:drawing>
-              <wp:anchor distT="0" distB="0" distL="114300" distR="114300" simplePos="0" relativeHeight="251665408" behindDoc="0" locked="0" layoutInCell="1" allowOverlap="1" wp14:anchorId="4F9C6949" wp14:editId="3E7FEB8A">
+              <wp:anchor distT="0" distB="0" distL="114300" distR="114300" simplePos="0" relativeHeight="251665408" behindDoc="0" locked="0" layoutInCell="1" allowOverlap="1" wp14:anchorId="08C9F250" wp14:editId="4661A63A">
                 <wp:simplePos x="0" y="0"/>
                 <wp:positionH relativeFrom="column">
                   <wp:posOffset>2438400</wp:posOffset>
@@ -8375,7 +8593,7 @@
         <mc:AlternateContent>
           <mc:Choice Requires="wps">
             <w:drawing>
-              <wp:anchor distT="0" distB="0" distL="114300" distR="114300" simplePos="0" relativeHeight="251659264" behindDoc="0" locked="0" layoutInCell="1" allowOverlap="1" wp14:anchorId="4C7BD4B0" wp14:editId="459B4FAF">
+              <wp:anchor distT="0" distB="0" distL="114300" distR="114300" simplePos="0" relativeHeight="251659264" behindDoc="0" locked="0" layoutInCell="1" allowOverlap="1" wp14:anchorId="2B32DDA2" wp14:editId="596D4C2B">
                 <wp:simplePos x="0" y="0"/>
                 <wp:positionH relativeFrom="column">
                   <wp:posOffset>76200</wp:posOffset>
@@ -8482,7 +8700,7 @@
           <w:lang w:eastAsia="en-US" w:bidi="ar-SA"/>
         </w:rPr>
         <w:drawing>
-          <wp:inline distT="0" distB="0" distL="0" distR="0" wp14:anchorId="724CCE0E" wp14:editId="0789D4FE">
+          <wp:inline distT="0" distB="0" distL="0" distR="0" wp14:anchorId="510FEFED" wp14:editId="6B743CEC">
             <wp:extent cx="3621875" cy="2714017"/>
             <wp:effectExtent l="0" t="0" r="0" b="0"/>
             <wp:docPr id="4" name="Picture 4" descr="E:\Portable_Documents\Thesis\Draft\trinity_front.JPG"/>
@@ -8499,7 +8717,7 @@
                     </pic:cNvPicPr>
                   </pic:nvPicPr>
                   <pic:blipFill>
-                    <a:blip r:embed="rId15" cstate="print">
+                    <a:blip r:embed="rId16" cstate="print">
                       <a:extLst>
                         <a:ext uri="{28A0092B-C50C-407E-A947-70E740481C1C}">
                           <a14:useLocalDpi xmlns:a14="http://schemas.microsoft.com/office/drawing/2010/main" val="0"/>
@@ -8577,7 +8795,7 @@
         <mc:AlternateContent>
           <mc:Choice Requires="wps">
             <w:drawing>
-              <wp:anchor distT="0" distB="0" distL="114300" distR="114300" simplePos="0" relativeHeight="251667456" behindDoc="0" locked="0" layoutInCell="1" allowOverlap="1" wp14:anchorId="4DBCC8F3" wp14:editId="5E75E05A">
+              <wp:anchor distT="0" distB="0" distL="114300" distR="114300" simplePos="0" relativeHeight="251667456" behindDoc="0" locked="0" layoutInCell="1" allowOverlap="1" wp14:anchorId="6552242A" wp14:editId="1B4257F8">
                 <wp:simplePos x="0" y="0"/>
                 <wp:positionH relativeFrom="column">
                   <wp:posOffset>161925</wp:posOffset>
@@ -8684,7 +8902,7 @@
           <w:lang w:eastAsia="en-US" w:bidi="ar-SA"/>
         </w:rPr>
         <w:drawing>
-          <wp:inline distT="0" distB="0" distL="0" distR="0" wp14:anchorId="6B2CC0DF" wp14:editId="2EF02599">
+          <wp:inline distT="0" distB="0" distL="0" distR="0" wp14:anchorId="5B359078" wp14:editId="30F44175">
             <wp:extent cx="3618689" cy="2714017"/>
             <wp:effectExtent l="0" t="0" r="1270" b="0"/>
             <wp:docPr id="7" name="Picture 7" descr="E:\Portable_Documents\Thesis\Draft\trinity_back.JPG"/>
@@ -8701,7 +8919,7 @@
                     </pic:cNvPicPr>
                   </pic:nvPicPr>
                   <pic:blipFill>
-                    <a:blip r:embed="rId16" cstate="print">
+                    <a:blip r:embed="rId17" cstate="print">
                       <a:extLst>
                         <a:ext uri="{28A0092B-C50C-407E-A947-70E740481C1C}">
                           <a14:useLocalDpi xmlns:a14="http://schemas.microsoft.com/office/drawing/2010/main" val="0"/>
@@ -8752,6 +8970,7 @@
         <w:rPr>
           <w:rFonts w:cs="Times New Roman"/>
         </w:rPr>
+        <w:lastRenderedPageBreak/>
         <w:t>Figure 2.</w:t>
       </w:r>
       <w:r>
@@ -8792,7 +9011,7 @@
         <mc:AlternateContent>
           <mc:Choice Requires="wps">
             <w:drawing>
-              <wp:anchor distT="0" distB="0" distL="114300" distR="114300" simplePos="0" relativeHeight="251675648" behindDoc="0" locked="0" layoutInCell="1" allowOverlap="1" wp14:anchorId="4DDF185A" wp14:editId="02B61043">
+              <wp:anchor distT="0" distB="0" distL="114300" distR="114300" simplePos="0" relativeHeight="251675648" behindDoc="0" locked="0" layoutInCell="1" allowOverlap="1" wp14:anchorId="257FF4A1" wp14:editId="38D89723">
                 <wp:simplePos x="0" y="0"/>
                 <wp:positionH relativeFrom="column">
                   <wp:posOffset>2333625</wp:posOffset>
@@ -8896,7 +9115,7 @@
         <mc:AlternateContent>
           <mc:Choice Requires="wps">
             <w:drawing>
-              <wp:anchor distT="0" distB="0" distL="114300" distR="114300" simplePos="0" relativeHeight="251673600" behindDoc="0" locked="0" layoutInCell="1" allowOverlap="1" wp14:anchorId="1D9A8C78" wp14:editId="4D0B9EED">
+              <wp:anchor distT="0" distB="0" distL="114300" distR="114300" simplePos="0" relativeHeight="251673600" behindDoc="0" locked="0" layoutInCell="1" allowOverlap="1" wp14:anchorId="682ADA9A" wp14:editId="4F112B53">
                 <wp:simplePos x="0" y="0"/>
                 <wp:positionH relativeFrom="column">
                   <wp:posOffset>2486025</wp:posOffset>
@@ -9005,7 +9224,7 @@
         <mc:AlternateContent>
           <mc:Choice Requires="wps">
             <w:drawing>
-              <wp:anchor distT="0" distB="0" distL="114300" distR="114300" simplePos="0" relativeHeight="251671552" behindDoc="0" locked="0" layoutInCell="1" allowOverlap="1" wp14:anchorId="51DCD7F1" wp14:editId="20551D55">
+              <wp:anchor distT="0" distB="0" distL="114300" distR="114300" simplePos="0" relativeHeight="251671552" behindDoc="0" locked="0" layoutInCell="1" allowOverlap="1" wp14:anchorId="60B7DFC6" wp14:editId="091099DB">
                 <wp:simplePos x="0" y="0"/>
                 <wp:positionH relativeFrom="column">
                   <wp:posOffset>142875</wp:posOffset>
@@ -9114,7 +9333,7 @@
         <mc:AlternateContent>
           <mc:Choice Requires="wps">
             <w:drawing>
-              <wp:anchor distT="0" distB="0" distL="114300" distR="114300" simplePos="0" relativeHeight="251669504" behindDoc="0" locked="0" layoutInCell="1" allowOverlap="1" wp14:anchorId="7C53051D" wp14:editId="17F8356E">
+              <wp:anchor distT="0" distB="0" distL="114300" distR="114300" simplePos="0" relativeHeight="251669504" behindDoc="0" locked="0" layoutInCell="1" allowOverlap="1" wp14:anchorId="5CEB21C0" wp14:editId="437AAF9F">
                 <wp:simplePos x="0" y="0"/>
                 <wp:positionH relativeFrom="column">
                   <wp:posOffset>85725</wp:posOffset>
@@ -9221,7 +9440,7 @@
           <w:lang w:eastAsia="en-US" w:bidi="ar-SA"/>
         </w:rPr>
         <w:drawing>
-          <wp:inline distT="0" distB="0" distL="0" distR="0" wp14:anchorId="2826753C" wp14:editId="666C4215">
+          <wp:inline distT="0" distB="0" distL="0" distR="0" wp14:anchorId="54B03DAD" wp14:editId="083B0AAA">
             <wp:extent cx="3344288" cy="2508215"/>
             <wp:effectExtent l="0" t="0" r="8890" b="6985"/>
             <wp:docPr id="9" name="Picture 9" descr="E:\Portable_Documents\Thesis\Draft\create.JPG"/>
@@ -9238,7 +9457,7 @@
                     </pic:cNvPicPr>
                   </pic:nvPicPr>
                   <pic:blipFill>
-                    <a:blip r:embed="rId17" cstate="print">
+                    <a:blip r:embed="rId18" cstate="print">
                       <a:extLst>
                         <a:ext uri="{28A0092B-C50C-407E-A947-70E740481C1C}">
                           <a14:useLocalDpi xmlns:a14="http://schemas.microsoft.com/office/drawing/2010/main" val="0"/>
@@ -9606,6 +9825,7 @@
         <w:rPr>
           <w:rFonts w:cs="Times New Roman"/>
         </w:rPr>
+        <w:lastRenderedPageBreak/>
         <w:t>computer equipped with</w:t>
       </w:r>
       <w:r>
@@ -9956,6 +10176,7 @@
         <w:rPr>
           <w:rFonts w:cs="Times New Roman"/>
         </w:rPr>
+        <w:lastRenderedPageBreak/>
         <w:t>Figure 3.1</w:t>
       </w:r>
     </w:p>
@@ -9996,7 +10217,7 @@
           <w:lang w:eastAsia="en-US" w:bidi="ar-SA"/>
         </w:rPr>
         <w:drawing>
-          <wp:inline distT="0" distB="0" distL="0" distR="0" wp14:anchorId="18415755" wp14:editId="1DC02834">
+          <wp:inline distT="0" distB="0" distL="0" distR="0" wp14:anchorId="5C14D60D" wp14:editId="266496B4">
             <wp:extent cx="5257800" cy="3807973"/>
             <wp:effectExtent l="0" t="0" r="0" b="2540"/>
             <wp:docPr id="30726" name="Picture 6"/>
@@ -10013,7 +10234,7 @@
                     </pic:cNvPicPr>
                   </pic:nvPicPr>
                   <pic:blipFill>
-                    <a:blip r:embed="rId18">
+                    <a:blip r:embed="rId19">
                       <a:extLst>
                         <a:ext uri="{28A0092B-C50C-407E-A947-70E740481C1C}">
                           <a14:useLocalDpi xmlns:a14="http://schemas.microsoft.com/office/drawing/2010/main" val="0"/>
@@ -10132,7 +10353,14 @@
         <w:rPr>
           <w:rFonts w:cs="Times New Roman"/>
         </w:rPr>
-        <w:t xml:space="preserve"> it is free for both academic and commercial use. It was originally written in C but has a full C++ interface and all new development is in C++. There is also a full Python interface. The library has &gt;2000 optimized algorithms</w:t>
+        <w:t xml:space="preserve"> it is free for both academic and commercial use. It was originally written in C but has a full C++ interface and all new development is in C++. There is also a full Python interface. The library has &gt;2000 optimized </w:t>
+      </w:r>
+      <w:r>
+        <w:rPr>
+          <w:rFonts w:cs="Times New Roman"/>
+        </w:rPr>
+        <w:lastRenderedPageBreak/>
+        <w:t>algorithms</w:t>
       </w:r>
       <w:r>
         <w:rPr>
@@ -10501,7 +10729,15 @@
           <w:rFonts w:cs="Times New Roman"/>
           <w:color w:val="000000"/>
         </w:rPr>
-        <w:t>expanded through the addition of what are called toolboxes. MATLAB toolboxes are functions or co</w:t>
+        <w:t xml:space="preserve">expanded through the addition of what are called toolboxes. MATLAB toolboxes are functions or </w:t>
+      </w:r>
+      <w:r>
+        <w:rPr>
+          <w:rFonts w:cs="Times New Roman"/>
+          <w:color w:val="000000"/>
+        </w:rPr>
+        <w:lastRenderedPageBreak/>
+        <w:t>co</w:t>
       </w:r>
       <w:r>
         <w:rPr>
@@ -11004,6 +11240,7 @@
           <w:iCs/>
           <w:color w:val="000000"/>
         </w:rPr>
+        <w:lastRenderedPageBreak/>
         <w:t>Blob Extraction</w:t>
       </w:r>
     </w:p>
@@ -13206,6 +13443,7 @@
           <w:noProof/>
           <w:color w:val="000000"/>
         </w:rPr>
+        <w:lastRenderedPageBreak/>
         <w:tab/>
       </w:r>
       <w:r>
@@ -14423,6 +14661,7 @@
           <w:iCs/>
           <w:color w:val="000000"/>
         </w:rPr>
+        <w:lastRenderedPageBreak/>
         <w:t>Figure 3</w:t>
       </w:r>
       <w:r>
@@ -14463,7 +14702,7 @@
           <w:lang w:eastAsia="en-US" w:bidi="ar-SA"/>
         </w:rPr>
         <w:drawing>
-          <wp:inline distT="0" distB="0" distL="0" distR="0" wp14:anchorId="622FFDD0" wp14:editId="6628FAC3">
+          <wp:inline distT="0" distB="0" distL="0" distR="0" wp14:anchorId="7BF63308" wp14:editId="2F10AA3A">
             <wp:extent cx="2619375" cy="2619375"/>
             <wp:effectExtent l="0" t="0" r="9525" b="9525"/>
             <wp:docPr id="3" name="Picture 3"/>
@@ -14480,7 +14719,7 @@
                     </pic:cNvPicPr>
                   </pic:nvPicPr>
                   <pic:blipFill>
-                    <a:blip r:embed="rId19" cstate="print">
+                    <a:blip r:embed="rId20" cstate="print">
                       <a:extLst>
                         <a:ext uri="{28A0092B-C50C-407E-A947-70E740481C1C}">
                           <a14:useLocalDpi xmlns:a14="http://schemas.microsoft.com/office/drawing/2010/main" val="0"/>
@@ -15936,7 +16175,14 @@
         <w:rPr>
           <w:rFonts w:cs="Times New Roman"/>
         </w:rPr>
-        <w:t xml:space="preserve">3.1 compares each pixel with the values of its northern and western neighbors. If a the pixel matches either of these then its coordinate string is added to the list that the matching neighbor belongs to and the pixel is given a label representing the set it was placed in. If both neighbors match but they belong to different sets, the sets are joined using the </w:t>
+        <w:t xml:space="preserve">3.1 compares each pixel with the values of its northern and western neighbors. If a the pixel matches either of these then its coordinate string is </w:t>
+      </w:r>
+      <w:r>
+        <w:rPr>
+          <w:rFonts w:cs="Times New Roman"/>
+        </w:rPr>
+        <w:lastRenderedPageBreak/>
+        <w:t xml:space="preserve">added to the list that the matching neighbor belongs to and the pixel is given a label representing the set it was placed in. If both neighbors match but they belong to different sets, the sets are joined using the </w:t>
       </w:r>
       <w:r>
         <w:rPr>
@@ -19288,7 +19534,14 @@
         <w:rPr>
           <w:rFonts w:cs="Times New Roman"/>
         </w:rPr>
-        <w:t xml:space="preserve"> two neighbors were then joined and pixel (4</w:t>
+        <w:t xml:space="preserve"> two neighbors were then joined and pixel </w:t>
+      </w:r>
+      <w:r>
+        <w:rPr>
+          <w:rFonts w:cs="Times New Roman"/>
+        </w:rPr>
+        <w:lastRenderedPageBreak/>
+        <w:t>(4</w:t>
       </w:r>
       <w:r>
         <w:rPr>
@@ -19577,7 +19830,15 @@
           <w:rFonts w:cs="Times New Roman"/>
           <w:color w:val="000000"/>
         </w:rPr>
-        <w:t>like blobbing, clustering consists of a statistical analysis process which can be applied to</w:t>
+        <w:t xml:space="preserve">like blobbing, clustering consists of </w:t>
+      </w:r>
+      <w:r>
+        <w:rPr>
+          <w:rFonts w:cs="Times New Roman"/>
+          <w:color w:val="000000"/>
+        </w:rPr>
+        <w:lastRenderedPageBreak/>
+        <w:t>a statistical analysis process which can be applied to</w:t>
       </w:r>
       <w:r>
         <w:rPr>
@@ -21966,6 +22227,7 @@
           <w:noProof/>
           <w:color w:val="000000"/>
         </w:rPr>
+        <w:lastRenderedPageBreak/>
         <w:t>function</w:t>
       </w:r>
       <w:r>
@@ -26984,6 +27246,7 @@
           <w:iCs/>
           <w:color w:val="000000"/>
         </w:rPr>
+        <w:lastRenderedPageBreak/>
         <w:t>Table 3.5</w:t>
       </w:r>
     </w:p>
@@ -29496,6 +29759,7 @@
           <w:iCs/>
           <w:color w:val="000000"/>
         </w:rPr>
+        <w:lastRenderedPageBreak/>
         <w:t>Table 3.7</w:t>
       </w:r>
       <w:r>
@@ -30956,7 +31220,15 @@
           <w:rFonts w:cs="Times New Roman"/>
           <w:color w:val="000000"/>
         </w:rPr>
-        <w:t>y CIE and YCbCr. In both spaces,</w:t>
+        <w:t xml:space="preserve">y CIE and YCbCr. </w:t>
+      </w:r>
+      <w:r>
+        <w:rPr>
+          <w:rFonts w:cs="Times New Roman"/>
+          <w:color w:val="000000"/>
+        </w:rPr>
+        <w:lastRenderedPageBreak/>
+        <w:t>In both spaces,</w:t>
       </w:r>
       <w:r>
         <w:rPr>
@@ -31079,7 +31351,7 @@
           <w:lang w:eastAsia="en-US" w:bidi="ar-SA"/>
         </w:rPr>
         <w:drawing>
-          <wp:inline distT="0" distB="0" distL="0" distR="0" wp14:anchorId="51C71DA1" wp14:editId="4F430997">
+          <wp:inline distT="0" distB="0" distL="0" distR="0" wp14:anchorId="2D5F3156" wp14:editId="37F487E9">
             <wp:extent cx="2219325" cy="1708144"/>
             <wp:effectExtent l="0" t="0" r="0" b="6985"/>
             <wp:docPr id="48131" name="Picture 3"/>
@@ -31096,7 +31368,7 @@
                     </pic:cNvPicPr>
                   </pic:nvPicPr>
                   <pic:blipFill>
-                    <a:blip r:embed="rId20">
+                    <a:blip r:embed="rId21">
                       <a:extLst>
                         <a:ext uri="{28A0092B-C50C-407E-A947-70E740481C1C}">
                           <a14:useLocalDpi xmlns:a14="http://schemas.microsoft.com/office/drawing/2010/main" val="0"/>
@@ -31177,7 +31449,7 @@
           <w:lang w:eastAsia="en-US" w:bidi="ar-SA"/>
         </w:rPr>
         <w:drawing>
-          <wp:inline distT="0" distB="0" distL="0" distR="0" wp14:anchorId="08CB7BF0" wp14:editId="015E4A88">
+          <wp:inline distT="0" distB="0" distL="0" distR="0" wp14:anchorId="3B0EBD0D" wp14:editId="3F777989">
             <wp:extent cx="2305050" cy="1574051"/>
             <wp:effectExtent l="0" t="0" r="0" b="7620"/>
             <wp:docPr id="48133" name="Picture 5"/>
@@ -31194,7 +31466,7 @@
                     </pic:cNvPicPr>
                   </pic:nvPicPr>
                   <pic:blipFill>
-                    <a:blip r:embed="rId21" cstate="print">
+                    <a:blip r:embed="rId22" cstate="print">
                       <a:extLst>
                         <a:ext uri="{28A0092B-C50C-407E-A947-70E740481C1C}">
                           <a14:useLocalDpi xmlns:a14="http://schemas.microsoft.com/office/drawing/2010/main" val="0"/>
@@ -31268,6 +31540,7 @@
           <w:rFonts w:cs="Times New Roman"/>
           <w:color w:val="000000"/>
         </w:rPr>
+        <w:lastRenderedPageBreak/>
         <w:t>Figure 3.7</w:t>
       </w:r>
     </w:p>
@@ -31302,7 +31575,7 @@
           <w:lang w:eastAsia="en-US" w:bidi="ar-SA"/>
         </w:rPr>
         <w:drawing>
-          <wp:inline distT="0" distB="0" distL="0" distR="0" wp14:anchorId="20C866CC" wp14:editId="32D61B1C">
+          <wp:inline distT="0" distB="0" distL="0" distR="0" wp14:anchorId="657E4021" wp14:editId="376F1724">
             <wp:extent cx="2305050" cy="1773524"/>
             <wp:effectExtent l="0" t="0" r="0" b="0"/>
             <wp:docPr id="48130" name="Picture 2"/>
@@ -31319,7 +31592,7 @@
                     </pic:cNvPicPr>
                   </pic:nvPicPr>
                   <pic:blipFill>
-                    <a:blip r:embed="rId22">
+                    <a:blip r:embed="rId23">
                       <a:extLst>
                         <a:ext uri="{28A0092B-C50C-407E-A947-70E740481C1C}">
                           <a14:useLocalDpi xmlns:a14="http://schemas.microsoft.com/office/drawing/2010/main" val="0"/>
@@ -31359,7 +31632,7 @@
           <w:rFonts w:cs="Times New Roman"/>
         </w:rPr>
         <w:sectPr>
-          <w:footerReference w:type="default" r:id="rId23"/>
+          <w:footerReference w:type="default" r:id="rId24"/>
           <w:pgSz w:w="12240" w:h="15840"/>
           <w:pgMar w:top="1800" w:right="1800" w:bottom="1800" w:left="2160" w:header="720" w:footer="720" w:gutter="0"/>
           <w:cols w:space="720"/>
@@ -31674,6 +31947,7 @@
           <w:iCs/>
           <w:color w:val="000000"/>
         </w:rPr>
+        <w:lastRenderedPageBreak/>
         <w:t>Conceptual Parsing</w:t>
       </w:r>
     </w:p>
@@ -32085,7 +32359,15 @@
           <w:rFonts w:cs="Times New Roman"/>
           <w:color w:val="000000"/>
         </w:rPr>
-        <w:t xml:space="preserve"> lists. Each one of these lists represents a collection of other concep</w:t>
+        <w:t xml:space="preserve"> lists. Each one of these lists represents a collection of other </w:t>
+      </w:r>
+      <w:r>
+        <w:rPr>
+          <w:rFonts w:cs="Times New Roman"/>
+          <w:color w:val="000000"/>
+        </w:rPr>
+        <w:lastRenderedPageBreak/>
+        <w:t>concep</w:t>
       </w:r>
       <w:r>
         <w:rPr>
@@ -32716,7 +32998,15 @@
           <w:rFonts w:cs="Times New Roman"/>
           <w:color w:val="000000"/>
         </w:rPr>
-        <w:t xml:space="preserve"> ignored from a conceptual parse as it does nothing to further define any objects or places. Through further proc</w:t>
+        <w:t xml:space="preserve"> ignored </w:t>
+      </w:r>
+      <w:r>
+        <w:rPr>
+          <w:rFonts w:cs="Times New Roman"/>
+          <w:color w:val="000000"/>
+        </w:rPr>
+        <w:lastRenderedPageBreak/>
+        <w:t>from a conceptual parse as it does nothing to further define any objects or places. Through further proc</w:t>
       </w:r>
       <w:r>
         <w:rPr>
@@ -33138,7 +33428,15 @@
           <w:rFonts w:cs="Times New Roman"/>
           <w:color w:val="000000"/>
         </w:rPr>
-        <w:t xml:space="preserve"> is a representational system. A representational system is a common</w:t>
+        <w:t xml:space="preserve"> is a representational </w:t>
+      </w:r>
+      <w:r>
+        <w:rPr>
+          <w:rFonts w:cs="Times New Roman"/>
+          <w:color w:val="000000"/>
+        </w:rPr>
+        <w:lastRenderedPageBreak/>
+        <w:t>system. A representational system is a common</w:t>
       </w:r>
       <w:r>
         <w:rPr>
@@ -33549,6 +33847,7 @@
         <w:rPr>
           <w:rFonts w:cs="Times New Roman"/>
         </w:rPr>
+        <w:lastRenderedPageBreak/>
         <w:t>Bob: “Oh, interesting</w:t>
       </w:r>
       <w:r>
@@ -33753,7 +34052,21 @@
         <w:rPr>
           <w:rFonts w:cs="Times New Roman"/>
         </w:rPr>
-        <w:t xml:space="preserve">(Minton &amp; Rieksts, 2011) </w:t>
+        <w:t xml:space="preserve">(Minton &amp; </w:t>
+      </w:r>
+      <w:proofErr w:type="spellStart"/>
+      <w:r>
+        <w:rPr>
+          <w:rFonts w:cs="Times New Roman"/>
+        </w:rPr>
+        <w:t>Rieksts</w:t>
+      </w:r>
+      <w:proofErr w:type="spellEnd"/>
+      <w:r>
+        <w:rPr>
+          <w:rFonts w:cs="Times New Roman"/>
+        </w:rPr>
+        <w:t xml:space="preserve">, 2011) </w:t>
       </w:r>
       <w:r>
         <w:rPr>
@@ -33789,7 +34102,14 @@
         <w:rPr>
           <w:rFonts w:cs="Times New Roman"/>
         </w:rPr>
-        <w:t xml:space="preserve"> is using. This concept can be explained using the above example of Bob and Margaret’s conversation. When Bob speaks to Marg</w:t>
+        <w:t xml:space="preserve"> is using. This concept can be explained using the above example of Bob and </w:t>
+      </w:r>
+      <w:r>
+        <w:rPr>
+          <w:rFonts w:cs="Times New Roman"/>
+        </w:rPr>
+        <w:lastRenderedPageBreak/>
+        <w:t>Margaret’s conversation. When Bob speaks to Marg</w:t>
       </w:r>
       <w:r>
         <w:rPr>
@@ -33882,10 +34202,7 @@
       </w:r>
       <w:proofErr w:type="gramEnd"/>
       <w:r>
-        <w:rPr>
-          <w:rFonts w:cs="Times New Roman"/>
-        </w:rPr>
-        <w:t xml:space="preserve">, </w:t>
+        <w:t xml:space="preserve"> (</w:t>
       </w:r>
       <w:r>
         <w:rPr>
@@ -33897,7 +34214,22 @@
         <w:rPr>
           <w:rFonts w:cs="Times New Roman"/>
         </w:rPr>
-        <w:t xml:space="preserve"> identity he does not truly know, the most realistic and accurate way his brain can determine to represent this woman who is interacting with Harry is by </w:t>
+        <w:t xml:space="preserve"> identity he does not truly know</w:t>
+      </w:r>
+      <w:r>
+        <w:t>)</w:t>
+      </w:r>
+      <w:r>
+        <w:t xml:space="preserve"> </w:t>
+      </w:r>
+      <w:r>
+        <w:t>and Harry</w:t>
+      </w:r>
+      <w:r>
+        <w:rPr>
+          <w:rFonts w:cs="Times New Roman"/>
+        </w:rPr>
+        <w:t xml:space="preserve">, the most realistic and accurate way his brain can determine to represent this woman who is interacting with Harry is by </w:t>
       </w:r>
       <w:r>
         <w:rPr>
@@ -33951,9 +34283,6 @@
         <w:t>lated to the concept</w:t>
       </w:r>
       <w:r>
-        <w:rPr>
-          <w:rFonts w:cs="Times New Roman"/>
-        </w:rPr>
         <w:t xml:space="preserve"> </w:t>
       </w:r>
       <w:r>
@@ -34063,7 +34392,14 @@
         <w:rPr>
           <w:rFonts w:cs="Times New Roman"/>
         </w:rPr>
-        <w:t>.  S</w:t>
+        <w:t xml:space="preserve">.  </w:t>
+      </w:r>
+      <w:r>
+        <w:rPr>
+          <w:rFonts w:cs="Times New Roman"/>
+        </w:rPr>
+        <w:lastRenderedPageBreak/>
+        <w:t>S</w:t>
       </w:r>
       <w:r>
         <w:rPr>
@@ -34236,7 +34572,14 @@
         <w:rPr>
           <w:rFonts w:cs="Times New Roman"/>
         </w:rPr>
-        <w:t xml:space="preserve"> of the information portrayed to a person. This requires the learner to already have some data that relates to the concept they are trying to learn. In</w:t>
+        <w:t xml:space="preserve"> of the information portrayed to a person. This requires the learner to already have some data that relates to the </w:t>
+      </w:r>
+      <w:r>
+        <w:rPr>
+          <w:rFonts w:cs="Times New Roman"/>
+        </w:rPr>
+        <w:lastRenderedPageBreak/>
+        <w:t>concept they are trying to learn. In</w:t>
       </w:r>
       <w:r>
         <w:rPr>
@@ -34441,6 +34784,7 @@
           <w:rFonts w:cs="Times New Roman"/>
           <w:i/>
         </w:rPr>
+        <w:lastRenderedPageBreak/>
         <w:t>Artificial Communication</w:t>
       </w:r>
     </w:p>
@@ -34657,7 +35001,14 @@
         <w:rPr>
           <w:rFonts w:cs="Times New Roman"/>
         </w:rPr>
-        <w:t>rom an image that there are concepts that can describe it. In order to attain these internal relations, both of the previous systems that were discussed must be expanded upon and given more interoperability with each other</w:t>
+        <w:t xml:space="preserve">rom an image that there are concepts that can describe it. In order to attain these internal relations, both of the previous systems that were discussed must be expanded upon and given more interoperability with each </w:t>
+      </w:r>
+      <w:r>
+        <w:rPr>
+          <w:rFonts w:cs="Times New Roman"/>
+        </w:rPr>
+        <w:lastRenderedPageBreak/>
+        <w:t>other</w:t>
       </w:r>
       <w:r>
         <w:rPr>
@@ -35054,6 +35405,7 @@
         <w:rPr>
           <w:rFonts w:cs="Times New Roman"/>
         </w:rPr>
+        <w:lastRenderedPageBreak/>
         <w:tab/>
         <w:t xml:space="preserve">This brings the discussion to the first </w:t>
       </w:r>
@@ -35223,9 +35575,6 @@
         <w:t>. These words aren’t part of</w:t>
       </w:r>
       <w:r>
-        <w:rPr>
-          <w:rFonts w:cs="Times New Roman"/>
-        </w:rPr>
         <w:t xml:space="preserve"> </w:t>
       </w:r>
       <w:r>
@@ -35412,7 +35761,14 @@
         <w:rPr>
           <w:rFonts w:cs="Times New Roman"/>
         </w:rPr>
-        <w:t xml:space="preserve">associated with the object identified in the sentence </w:t>
+        <w:t xml:space="preserve">associated with the object </w:t>
+      </w:r>
+      <w:r>
+        <w:rPr>
+          <w:rFonts w:cs="Times New Roman"/>
+        </w:rPr>
+        <w:lastRenderedPageBreak/>
+        <w:t xml:space="preserve">identified in the sentence </w:t>
       </w:r>
       <w:r>
         <w:rPr>
@@ -35555,7 +35911,14 @@
         <w:rPr>
           <w:rFonts w:cs="Times New Roman"/>
         </w:rPr>
-        <w:t xml:space="preserve">Very early on in the search for a knowledge storage solution, XML showed itself to be a very appropriate choice. The main benefit of XML is the ability of the programmer to define their own tags. Where the tags that exist in HTML have been defined by the W3C, the tags that XML uses are completely dependent on what type of data is to be stored in the XML document or what the XML document is supposed to represent. This made XML an obvious choice for storing a collection of related material that could represent the knowledge a system has. When the decision to use XML was made, it was necessary to find a parser that could take data in an XML document and build an internal data structure that could represent the knowledge stored in it. </w:t>
+        <w:t xml:space="preserve">Very early on in the search for a knowledge storage solution, XML showed itself to be a very appropriate choice. The main benefit of XML is the ability of the programmer to define their own tags. Where the tags that exist in HTML have been defined by the W3C, the tags that XML uses are completely dependent on what type of data is to be stored in the XML document or what the XML document is supposed to represent. This made XML an obvious choice for storing a collection of related </w:t>
+      </w:r>
+      <w:r>
+        <w:rPr>
+          <w:rFonts w:cs="Times New Roman"/>
+        </w:rPr>
+        <w:lastRenderedPageBreak/>
+        <w:t xml:space="preserve">material that could represent the knowledge a system has. When the decision to use XML was made, it was necessary to find a parser that could take data in an XML document and build an internal data structure that could represent the knowledge stored in it. </w:t>
       </w:r>
     </w:p>
     <w:p>
@@ -35654,7 +36017,14 @@
         <w:rPr>
           <w:rFonts w:cs="Times New Roman"/>
         </w:rPr>
-        <w:t xml:space="preserve">tag. This tag lets the parser know that the data contained in this tag represents a list of other objects that are required for this object to be valid. This is a way to check </w:t>
+        <w:t xml:space="preserve">tag. This tag lets the parser know that the data contained </w:t>
+      </w:r>
+      <w:r>
+        <w:rPr>
+          <w:rFonts w:cs="Times New Roman"/>
+        </w:rPr>
+        <w:lastRenderedPageBreak/>
+        <w:t xml:space="preserve">in this tag represents a list of other objects that are required for this object to be valid. This is a way to check </w:t>
       </w:r>
       <w:r>
         <w:rPr>
@@ -35733,6 +36103,7 @@
         </w:rPr>
         <w:t xml:space="preserve">n item in a </w:t>
       </w:r>
+      <w:proofErr w:type="spellStart"/>
       <w:r>
         <w:rPr>
           <w:rFonts w:cs="Times New Roman"/>
@@ -35740,6 +36111,7 @@
         </w:rPr>
         <w:t>reqgrp</w:t>
       </w:r>
+      <w:proofErr w:type="spellEnd"/>
       <w:r>
         <w:rPr>
           <w:rFonts w:cs="Times New Roman"/>
@@ -35766,9 +36138,6 @@
         <w:t>parent</w:t>
       </w:r>
       <w:r>
-        <w:rPr>
-          <w:rFonts w:cs="Times New Roman"/>
-        </w:rPr>
         <w:t xml:space="preserve"> </w:t>
       </w:r>
       <w:r>
@@ -35901,7 +36270,7 @@
           <w:lang w:eastAsia="en-US" w:bidi="ar-SA"/>
         </w:rPr>
         <w:drawing>
-          <wp:inline distT="0" distB="0" distL="0" distR="0">
+          <wp:inline distT="0" distB="0" distL="0" distR="0" wp14:anchorId="3BD7A229" wp14:editId="5A74CFD1">
             <wp:extent cx="5230368" cy="2651760"/>
             <wp:effectExtent l="0" t="0" r="8890" b="0"/>
             <wp:docPr id="22" name="Picture 22" descr="E:\Portable_Documents\Thesis\images\concepts.png"/>
@@ -35918,7 +36287,7 @@
                     </pic:cNvPicPr>
                   </pic:nvPicPr>
                   <pic:blipFill rotWithShape="1">
-                    <a:blip r:embed="rId24" cstate="print">
+                    <a:blip r:embed="rId25" cstate="print">
                       <a:extLst>
                         <a:ext uri="{28A0092B-C50C-407E-A947-70E740481C1C}">
                           <a14:useLocalDpi xmlns:a14="http://schemas.microsoft.com/office/drawing/2010/main" val="0"/>
@@ -35972,6 +36341,7 @@
         <w:rPr>
           <w:rFonts w:cs="Times New Roman"/>
         </w:rPr>
+        <w:lastRenderedPageBreak/>
         <w:t>Figure 5.2</w:t>
       </w:r>
     </w:p>
@@ -36004,7 +36374,7 @@
           <w:lang w:eastAsia="en-US" w:bidi="ar-SA"/>
         </w:rPr>
         <w:drawing>
-          <wp:inline distT="0" distB="0" distL="0" distR="0">
+          <wp:inline distT="0" distB="0" distL="0" distR="0" wp14:anchorId="4E55655C" wp14:editId="3D1E4B7F">
             <wp:extent cx="6946968" cy="2972113"/>
             <wp:effectExtent l="6350" t="0" r="0" b="0"/>
             <wp:docPr id="23" name="Picture 23" descr="E:\Portable_Documents\Thesis\images\web.png"/>
@@ -36021,7 +36391,7 @@
                     </pic:cNvPicPr>
                   </pic:nvPicPr>
                   <pic:blipFill>
-                    <a:blip r:embed="rId25" cstate="print">
+                    <a:blip r:embed="rId26" cstate="print">
                       <a:extLst>
                         <a:ext uri="{28A0092B-C50C-407E-A947-70E740481C1C}">
                           <a14:useLocalDpi xmlns:a14="http://schemas.microsoft.com/office/drawing/2010/main" val="0"/>
@@ -36065,6 +36435,7 @@
           <w:rFonts w:cs="Times New Roman"/>
           <w:i/>
         </w:rPr>
+        <w:lastRenderedPageBreak/>
         <w:t>Concepts rule all</w:t>
       </w:r>
     </w:p>
@@ -36644,7 +37015,14 @@
         <w:rPr>
           <w:rFonts w:cs="Times New Roman"/>
         </w:rPr>
-        <w:t>that would allow for more complex object</w:t>
+        <w:t xml:space="preserve">that would allow for more </w:t>
+      </w:r>
+      <w:r>
+        <w:rPr>
+          <w:rFonts w:cs="Times New Roman"/>
+        </w:rPr>
+        <w:lastRenderedPageBreak/>
+        <w:t>complex object</w:t>
       </w:r>
       <w:r>
         <w:rPr>
@@ -36704,13 +37082,19 @@
         <w:rPr>
           <w:rFonts w:cs="Times New Roman"/>
         </w:rPr>
-        <w:t xml:space="preserve"> Other projects that involve the parsi</w:t>
-      </w:r>
-      <w:r>
-        <w:rPr>
-          <w:rFonts w:cs="Times New Roman"/>
-        </w:rPr>
-        <w:t xml:space="preserve">ng of natural language such as </w:t>
+        <w:t xml:space="preserve"> Work is currently being done on other projects to further the goal of natural language </w:t>
+      </w:r>
+      <w:r>
+        <w:rPr>
+          <w:rFonts w:cs="Times New Roman"/>
+        </w:rPr>
+        <w:t>processing. Projects</w:t>
+      </w:r>
+      <w:r>
+        <w:rPr>
+          <w:rFonts w:cs="Times New Roman"/>
+        </w:rPr>
+        <w:t xml:space="preserve"> such as </w:t>
       </w:r>
       <w:proofErr w:type="spellStart"/>
       <w:r>
@@ -36757,6 +37141,42 @@
           <w:rFonts w:cs="Times New Roman"/>
         </w:rPr>
         <w:t xml:space="preserve"> </w:t>
+      </w:r>
+      <w:r>
+        <w:rPr>
+          <w:rFonts w:cs="Times New Roman"/>
+        </w:rPr>
+        <w:t xml:space="preserve">are </w:t>
+      </w:r>
+      <w:r>
+        <w:rPr>
+          <w:rFonts w:cs="Times New Roman"/>
+        </w:rPr>
+        <w:t>currently under development</w:t>
+      </w:r>
+      <w:r>
+        <w:rPr>
+          <w:rFonts w:cs="Times New Roman"/>
+        </w:rPr>
+        <w:t>. These are lexical databases of word definitions and semantic maps</w:t>
+      </w:r>
+      <w:r>
+        <w:rPr>
+          <w:rFonts w:cs="Times New Roman"/>
+        </w:rPr>
+        <w:t xml:space="preserve">. </w:t>
+      </w:r>
+      <w:r>
+        <w:rPr>
+          <w:rFonts w:cs="Times New Roman"/>
+        </w:rPr>
+        <w:t>Projects such as the Natural Language Toolkit (</w:t>
+      </w:r>
+      <w:r>
+        <w:rPr>
+          <w:rFonts w:cs="Times New Roman"/>
+        </w:rPr>
+        <w:t>NLTK</w:t>
       </w:r>
       <w:bookmarkStart w:id="0" w:name="_GoBack"/>
       <w:bookmarkEnd w:id="0"/>
@@ -36764,25 +37184,13 @@
         <w:rPr>
           <w:rFonts w:cs="Times New Roman"/>
         </w:rPr>
-        <w:t xml:space="preserve">are </w:t>
-      </w:r>
-      <w:r>
-        <w:rPr>
-          <w:rFonts w:cs="Times New Roman"/>
-        </w:rPr>
-        <w:t>currently under development</w:t>
-      </w:r>
-      <w:r>
-        <w:rPr>
-          <w:rFonts w:cs="Times New Roman"/>
-        </w:rPr>
-        <w:t xml:space="preserve"> and could possibly be adapted for use in this system</w:t>
-      </w:r>
-      <w:r>
-        <w:rPr>
-          <w:rFonts w:cs="Times New Roman"/>
-        </w:rPr>
-        <w:t>. Incorporation of work done using neural networks and genetic algorithms can make it easier to learn by seeing similarities between data.</w:t>
+        <w:t xml:space="preserve">) are being developed to assist in parsing language to grammatical meanings of words. </w:t>
+      </w:r>
+      <w:r>
+        <w:rPr>
+          <w:rFonts w:cs="Times New Roman"/>
+        </w:rPr>
+        <w:t>Incorporation of work done using neural networks and genetic algorithms can make it easier to learn by seeing similarities between data.</w:t>
       </w:r>
     </w:p>
     <w:p>
@@ -36962,7 +37370,14 @@
         <w:rPr>
           <w:rFonts w:cs="Times New Roman"/>
         </w:rPr>
-        <w:t>. Finally, combining concepts that represent colors and objects with representations of those concepts from images will provide a way to connect language to real world objects. These systems can provide a baseline for a future where people talk to autonomous robotic systems the same way they talk to their friends.</w:t>
+        <w:t xml:space="preserve">. Finally, combining </w:t>
+      </w:r>
+      <w:r>
+        <w:rPr>
+          <w:rFonts w:cs="Times New Roman"/>
+        </w:rPr>
+        <w:lastRenderedPageBreak/>
+        <w:t>concepts that represent colors and objects with representations of those concepts from images will provide a way to connect language to real world objects. These systems can provide a baseline for a future where people talk to autonomous robotic systems the same way they talk to their friends.</w:t>
       </w:r>
     </w:p>
     <w:p>
@@ -37334,54 +37749,35 @@
         </w:rPr>
         <w:t xml:space="preserve">. </w:t>
       </w:r>
-      <w:proofErr w:type="spellStart"/>
+      <w:r>
+        <w:rPr>
+          <w:i/>
+        </w:rPr>
+        <w:t>Arduino Duemilanove</w:t>
+      </w:r>
+      <w:r>
+        <w:rPr>
+          <w:rFonts w:hint="eastAsia"/>
+        </w:rPr>
+        <w:t>.</w:t>
+      </w:r>
+      <w:r>
+        <w:rPr>
+          <w:rFonts w:cs="Times New Roman"/>
+        </w:rPr>
+        <w:tab/>
+      </w:r>
       <w:proofErr w:type="gramStart"/>
       <w:r>
         <w:rPr>
           <w:rFonts w:cs="Times New Roman"/>
-          <w:i/>
-        </w:rPr>
-        <w:t>Arduino</w:t>
-      </w:r>
-      <w:r>
-        <w:rPr>
-          <w:rFonts w:cs="Times New Roman"/>
-          <w:i/>
-        </w:rPr>
-        <w:t>Duemilanove</w:t>
-      </w:r>
-      <w:proofErr w:type="spellEnd"/>
-      <w:r>
-        <w:rPr>
-          <w:rFonts w:cs="Times New Roman"/>
-        </w:rPr>
-        <w:t>.</w:t>
-      </w:r>
-      <w:proofErr w:type="gramEnd"/>
-      <w:r>
-        <w:rPr>
-          <w:rFonts w:cs="Times New Roman"/>
-        </w:rPr>
-        <w:t xml:space="preserve"> </w:t>
-      </w:r>
-      <w:r>
-        <w:rPr>
-          <w:rFonts w:cs="Times New Roman"/>
-        </w:rPr>
-        <w:tab/>
-      </w:r>
-      <w:proofErr w:type="gramStart"/>
-      <w:r>
-        <w:rPr>
-          <w:rFonts w:cs="Times New Roman"/>
         </w:rPr>
         <w:t xml:space="preserve">Retrieved from </w:t>
       </w:r>
-      <w:hyperlink r:id="rId26" w:history="1">
+      <w:hyperlink r:id="rId27" w:history="1">
         <w:r>
           <w:rPr>
             <w:rStyle w:val="Hyperlink"/>
-            <w:rFonts w:cs="Times New Roman"/>
           </w:rPr>
           <w:t>http://www.arduino.cc/en/Main/ArduinoBoardDuemilanove</w:t>
         </w:r>
@@ -37485,9 +37881,6 @@
       </w:r>
       <w:proofErr w:type="gramEnd"/>
       <w:r>
-        <w:rPr>
-          <w:rFonts w:cs="Times New Roman"/>
-        </w:rPr>
         <w:t xml:space="preserve"> </w:t>
       </w:r>
       <w:r>
@@ -37842,9 +38235,6 @@
       </w:r>
       <w:proofErr w:type="gramEnd"/>
       <w:r>
-        <w:rPr>
-          <w:rFonts w:cs="Times New Roman"/>
-        </w:rPr>
         <w:t xml:space="preserve"> </w:t>
       </w:r>
       <w:proofErr w:type="gramStart"/>
@@ -37979,7 +38369,21 @@
         <w:rPr>
           <w:rFonts w:cs="Times New Roman"/>
         </w:rPr>
-        <w:t>Minton, J., &amp; Rieksts, O. (2011).</w:t>
+        <w:t xml:space="preserve">Minton, J., &amp; </w:t>
+      </w:r>
+      <w:proofErr w:type="spellStart"/>
+      <w:r>
+        <w:rPr>
+          <w:rFonts w:cs="Times New Roman"/>
+        </w:rPr>
+        <w:t>Rieksts</w:t>
+      </w:r>
+      <w:proofErr w:type="spellEnd"/>
+      <w:r>
+        <w:rPr>
+          <w:rFonts w:cs="Times New Roman"/>
+        </w:rPr>
+        <w:t>, O. (2011).</w:t>
       </w:r>
       <w:proofErr w:type="gramEnd"/>
       <w:r>
@@ -38289,7 +38693,7 @@
         </w:rPr>
         <w:t xml:space="preserve">from </w:t>
       </w:r>
-      <w:hyperlink r:id="rId27" w:history="1">
+      <w:hyperlink r:id="rId28" w:history="1">
         <w:r>
           <w:rPr>
             <w:rStyle w:val="Hyperlink"/>
@@ -38334,9 +38738,6 @@
       </w:r>
       <w:proofErr w:type="gramEnd"/>
       <w:r>
-        <w:rPr>
-          <w:rFonts w:cs="Times New Roman"/>
-        </w:rPr>
         <w:t xml:space="preserve"> </w:t>
       </w:r>
       <w:r>
@@ -38477,7 +38878,7 @@
       </w:pPr>
     </w:p>
     <w:sectPr>
-      <w:footerReference w:type="default" r:id="rId28"/>
+      <w:footerReference w:type="default" r:id="rId29"/>
       <w:pgSz w:w="12240" w:h="15840"/>
       <w:pgMar w:top="1800" w:right="1800" w:bottom="1800" w:left="2160" w:header="720" w:footer="720" w:gutter="0"/>
       <w:cols w:space="720"/>
@@ -38503,6 +38904,9 @@
         <w:continuationSeparator/>
       </w:r>
     </w:p>
+    <w:p/>
+  </w:endnote>
+  <w:endnote w:type="continuationNotice" w:id="1">
     <w:p/>
   </w:endnote>
 </w:endnotes>
@@ -38528,7 +38932,7 @@
       <w:rPr>
         <w:noProof/>
       </w:rPr>
-      <w:t>i</w:t>
+      <w:t>1</w:t>
     </w:r>
     <w:r>
       <w:rPr>
@@ -38565,7 +38969,7 @@
       <w:rPr>
         <w:noProof/>
       </w:rPr>
-      <w:t>16</w:t>
+      <w:t>30</w:t>
     </w:r>
     <w:r>
       <w:rPr>
@@ -38602,7 +39006,7 @@
       <w:rPr>
         <w:noProof/>
       </w:rPr>
-      <w:t>31</w:t>
+      <w:t>50</w:t>
     </w:r>
     <w:r>
       <w:rPr>
@@ -38636,6 +39040,9 @@
         <w:continuationSeparator/>
       </w:r>
     </w:p>
+    <w:p/>
+  </w:footnote>
+  <w:footnote w:type="continuationNotice" w:id="1">
     <w:p/>
   </w:footnote>
 </w:footnotes>
@@ -38784,8 +39191,8 @@
   </w:docDefaults>
   <w:latentStyles w:defLockedState="0" w:defUIPriority="99" w:defSemiHidden="1" w:defUnhideWhenUsed="1" w:defQFormat="0" w:count="267">
     <w:lsdException w:name="Normal" w:semiHidden="0" w:uiPriority="0" w:unhideWhenUsed="0" w:qFormat="1"/>
-    <w:lsdException w:name="heading 1" w:semiHidden="0" w:uiPriority="9" w:unhideWhenUsed="0" w:qFormat="1"/>
-    <w:lsdException w:name="heading 2" w:semiHidden="0" w:uiPriority="9" w:unhideWhenUsed="0" w:qFormat="1"/>
+    <w:lsdException w:name="heading 1" w:semiHidden="0" w:uiPriority="0" w:unhideWhenUsed="0" w:qFormat="1"/>
+    <w:lsdException w:name="heading 2" w:semiHidden="0" w:uiPriority="0" w:unhideWhenUsed="0" w:qFormat="1"/>
     <w:lsdException w:name="heading 3" w:uiPriority="9" w:qFormat="1"/>
     <w:lsdException w:name="heading 4" w:uiPriority="9" w:qFormat="1"/>
     <w:lsdException w:name="heading 5" w:uiPriority="9" w:qFormat="1"/>
@@ -38802,10 +39209,20 @@
     <w:lsdException w:name="toc 7" w:uiPriority="39"/>
     <w:lsdException w:name="toc 8" w:uiPriority="39"/>
     <w:lsdException w:name="toc 9" w:uiPriority="39"/>
-    <w:lsdException w:name="caption" w:semiHidden="0" w:uiPriority="35" w:unhideWhenUsed="0" w:qFormat="1"/>
+    <w:lsdException w:name="footnote text" w:uiPriority="0"/>
+    <w:lsdException w:name="header" w:uiPriority="0"/>
+    <w:lsdException w:name="footer" w:uiPriority="0"/>
+    <w:lsdException w:name="caption" w:semiHidden="0" w:uiPriority="0" w:unhideWhenUsed="0" w:qFormat="1"/>
+    <w:lsdException w:name="footnote reference" w:uiPriority="0"/>
+    <w:lsdException w:name="line number" w:uiPriority="0"/>
+    <w:lsdException w:name="endnote reference" w:uiPriority="0"/>
+    <w:lsdException w:name="endnote text" w:uiPriority="0"/>
+    <w:lsdException w:name="List" w:uiPriority="0"/>
     <w:lsdException w:name="Title" w:semiHidden="0" w:uiPriority="10" w:unhideWhenUsed="0" w:qFormat="1"/>
     <w:lsdException w:name="Default Paragraph Font" w:uiPriority="1"/>
+    <w:lsdException w:name="Body Text" w:uiPriority="0"/>
     <w:lsdException w:name="Subtitle" w:semiHidden="0" w:uiPriority="11" w:unhideWhenUsed="0" w:qFormat="1"/>
+    <w:lsdException w:name="Hyperlink" w:uiPriority="0"/>
     <w:lsdException w:name="Strong" w:semiHidden="0" w:uiPriority="22" w:unhideWhenUsed="0" w:qFormat="1"/>
     <w:lsdException w:name="Emphasis" w:semiHidden="0" w:uiPriority="20" w:unhideWhenUsed="0" w:qFormat="1"/>
     <w:lsdException w:name="Table Grid" w:semiHidden="0" w:uiPriority="59" w:unhideWhenUsed="0"/>
@@ -39239,7 +39656,7 @@
     <w:uiPriority w:val="39"/>
     <w:unhideWhenUsed/>
     <w:qFormat/>
-    <w:rsid w:val="00336BF2"/>
+    <w:rsid w:val="00E322CE"/>
     <w:pPr>
       <w:keepLines/>
       <w:widowControl/>
@@ -39269,7 +39686,7 @@
     <w:semiHidden/>
     <w:unhideWhenUsed/>
     <w:qFormat/>
-    <w:rsid w:val="00336BF2"/>
+    <w:rsid w:val="00E322CE"/>
     <w:pPr>
       <w:widowControl/>
       <w:suppressAutoHyphens w:val="0"/>
@@ -39293,7 +39710,7 @@
     <w:semiHidden/>
     <w:unhideWhenUsed/>
     <w:qFormat/>
-    <w:rsid w:val="00336BF2"/>
+    <w:rsid w:val="00E322CE"/>
     <w:pPr>
       <w:widowControl/>
       <w:suppressAutoHyphens w:val="0"/>
@@ -39316,7 +39733,7 @@
     <w:semiHidden/>
     <w:unhideWhenUsed/>
     <w:qFormat/>
-    <w:rsid w:val="00336BF2"/>
+    <w:rsid w:val="00E322CE"/>
     <w:pPr>
       <w:widowControl/>
       <w:suppressAutoHyphens w:val="0"/>
@@ -39336,9 +39753,8 @@
     <w:basedOn w:val="Normal"/>
     <w:link w:val="BalloonTextChar"/>
     <w:uiPriority w:val="99"/>
-    <w:semiHidden/>
     <w:unhideWhenUsed/>
-    <w:rsid w:val="00336BF2"/>
+    <w:rsid w:val="00E322CE"/>
     <w:rPr>
       <w:rFonts w:ascii="Tahoma" w:hAnsi="Tahoma" w:cs="Mangal"/>
       <w:sz w:val="16"/>
@@ -39349,7 +39765,6 @@
     <w:name w:val="Balloon Text Char"/>
     <w:link w:val="BalloonText"/>
     <w:uiPriority w:val="99"/>
-    <w:semiHidden/>
     <w:rsid w:val="00336BF2"/>
     <w:rPr>
       <w:rFonts w:ascii="Tahoma" w:eastAsia="DejaVu Sans" w:hAnsi="Tahoma" w:cs="Mangal"/>
@@ -39388,7 +39803,6 @@
     <w:name w:val="Revision"/>
     <w:hidden/>
     <w:uiPriority w:val="99"/>
-    <w:semiHidden/>
     <w:rsid w:val="005F5C75"/>
     <w:rPr>
       <w:rFonts w:ascii="Liberation Serif" w:eastAsia="DejaVu Sans" w:hAnsi="Liberation Serif" w:cs="Mangal"/>
@@ -39427,7 +39841,7 @@
     <w:uiPriority w:val="99"/>
     <w:semiHidden/>
     <w:unhideWhenUsed/>
-    <w:rsid w:val="00E85ECD"/>
+    <w:rsid w:val="00E322CE"/>
     <w:rPr>
       <w:sz w:val="16"/>
       <w:szCs w:val="16"/>
@@ -39440,7 +39854,7 @@
     <w:uiPriority w:val="99"/>
     <w:semiHidden/>
     <w:unhideWhenUsed/>
-    <w:rsid w:val="00E85ECD"/>
+    <w:rsid w:val="00E322CE"/>
     <w:rPr>
       <w:rFonts w:cs="Mangal"/>
       <w:sz w:val="20"/>
@@ -39469,7 +39883,7 @@
     <w:uiPriority w:val="99"/>
     <w:semiHidden/>
     <w:unhideWhenUsed/>
-    <w:rsid w:val="00E85ECD"/>
+    <w:rsid w:val="00E322CE"/>
     <w:rPr>
       <w:b/>
       <w:bCs/>
@@ -39491,6 +39905,46 @@
       <w:lang w:eastAsia="hi-IN" w:bidi="hi-IN"/>
     </w:rPr>
   </w:style>
+  <w:style w:type="paragraph" w:customStyle="1" w:styleId="CommentSubject1">
+    <w:name w:val="Comment Subject1"/>
+    <w:basedOn w:val="CommentText"/>
+    <w:next w:val="CommentText"/>
+    <w:rsid w:val="00E322CE"/>
+    <w:rPr>
+      <w:rFonts w:cs="Times New Roman"/>
+      <w:b/>
+      <w:bCs/>
+      <w:lang w:bidi="ar-SA"/>
+    </w:rPr>
+  </w:style>
+  <w:style w:type="character" w:customStyle="1" w:styleId="CommentTextChar1">
+    <w:name w:val="Comment Text Char1"/>
+    <w:basedOn w:val="DefaultParagraphFont"/>
+    <w:uiPriority w:val="99"/>
+    <w:semiHidden/>
+    <w:rsid w:val="00E322CE"/>
+    <w:rPr>
+      <w:rFonts w:eastAsia="DejaVu Sans"/>
+      <w:kern w:val="1"/>
+      <w:szCs w:val="18"/>
+      <w:lang w:eastAsia="hi-IN"/>
+    </w:rPr>
+  </w:style>
+  <w:style w:type="character" w:customStyle="1" w:styleId="CommentSubjectChar1">
+    <w:name w:val="Comment Subject Char1"/>
+    <w:basedOn w:val="CommentTextChar1"/>
+    <w:uiPriority w:val="99"/>
+    <w:semiHidden/>
+    <w:rsid w:val="00E322CE"/>
+    <w:rPr>
+      <w:rFonts w:eastAsia="DejaVu Sans"/>
+      <w:b/>
+      <w:bCs/>
+      <w:kern w:val="1"/>
+      <w:szCs w:val="18"/>
+      <w:lang w:eastAsia="hi-IN"/>
+    </w:rPr>
+  </w:style>
 </w:styles>
 </file>
 
@@ -39507,8 +39961,8 @@
   </w:docDefaults>
   <w:latentStyles w:defLockedState="0" w:defUIPriority="99" w:defSemiHidden="1" w:defUnhideWhenUsed="1" w:defQFormat="0" w:count="267">
     <w:lsdException w:name="Normal" w:semiHidden="0" w:uiPriority="0" w:unhideWhenUsed="0" w:qFormat="1"/>
-    <w:lsdException w:name="heading 1" w:semiHidden="0" w:uiPriority="9" w:unhideWhenUsed="0" w:qFormat="1"/>
-    <w:lsdException w:name="heading 2" w:semiHidden="0" w:uiPriority="9" w:unhideWhenUsed="0" w:qFormat="1"/>
+    <w:lsdException w:name="heading 1" w:semiHidden="0" w:uiPriority="0" w:unhideWhenUsed="0" w:qFormat="1"/>
+    <w:lsdException w:name="heading 2" w:semiHidden="0" w:uiPriority="0" w:unhideWhenUsed="0" w:qFormat="1"/>
     <w:lsdException w:name="heading 3" w:uiPriority="9" w:qFormat="1"/>
     <w:lsdException w:name="heading 4" w:uiPriority="9" w:qFormat="1"/>
     <w:lsdException w:name="heading 5" w:uiPriority="9" w:qFormat="1"/>
@@ -39525,10 +39979,20 @@
     <w:lsdException w:name="toc 7" w:uiPriority="39"/>
     <w:lsdException w:name="toc 8" w:uiPriority="39"/>
     <w:lsdException w:name="toc 9" w:uiPriority="39"/>
-    <w:lsdException w:name="caption" w:semiHidden="0" w:uiPriority="35" w:unhideWhenUsed="0" w:qFormat="1"/>
+    <w:lsdException w:name="footnote text" w:uiPriority="0"/>
+    <w:lsdException w:name="header" w:uiPriority="0"/>
+    <w:lsdException w:name="footer" w:uiPriority="0"/>
+    <w:lsdException w:name="caption" w:semiHidden="0" w:uiPriority="0" w:unhideWhenUsed="0" w:qFormat="1"/>
+    <w:lsdException w:name="footnote reference" w:uiPriority="0"/>
+    <w:lsdException w:name="line number" w:uiPriority="0"/>
+    <w:lsdException w:name="endnote reference" w:uiPriority="0"/>
+    <w:lsdException w:name="endnote text" w:uiPriority="0"/>
+    <w:lsdException w:name="List" w:uiPriority="0"/>
     <w:lsdException w:name="Title" w:semiHidden="0" w:uiPriority="10" w:unhideWhenUsed="0" w:qFormat="1"/>
     <w:lsdException w:name="Default Paragraph Font" w:uiPriority="1"/>
+    <w:lsdException w:name="Body Text" w:uiPriority="0"/>
     <w:lsdException w:name="Subtitle" w:semiHidden="0" w:uiPriority="11" w:unhideWhenUsed="0" w:qFormat="1"/>
+    <w:lsdException w:name="Hyperlink" w:uiPriority="0"/>
     <w:lsdException w:name="Strong" w:semiHidden="0" w:uiPriority="22" w:unhideWhenUsed="0" w:qFormat="1"/>
     <w:lsdException w:name="Emphasis" w:semiHidden="0" w:uiPriority="20" w:unhideWhenUsed="0" w:qFormat="1"/>
     <w:lsdException w:name="Table Grid" w:semiHidden="0" w:uiPriority="59" w:unhideWhenUsed="0"/>
@@ -39962,7 +40426,7 @@
     <w:uiPriority w:val="39"/>
     <w:unhideWhenUsed/>
     <w:qFormat/>
-    <w:rsid w:val="00336BF2"/>
+    <w:rsid w:val="00E322CE"/>
     <w:pPr>
       <w:keepLines/>
       <w:widowControl/>
@@ -39992,7 +40456,7 @@
     <w:semiHidden/>
     <w:unhideWhenUsed/>
     <w:qFormat/>
-    <w:rsid w:val="00336BF2"/>
+    <w:rsid w:val="00E322CE"/>
     <w:pPr>
       <w:widowControl/>
       <w:suppressAutoHyphens w:val="0"/>
@@ -40016,7 +40480,7 @@
     <w:semiHidden/>
     <w:unhideWhenUsed/>
     <w:qFormat/>
-    <w:rsid w:val="00336BF2"/>
+    <w:rsid w:val="00E322CE"/>
     <w:pPr>
       <w:widowControl/>
       <w:suppressAutoHyphens w:val="0"/>
@@ -40039,7 +40503,7 @@
     <w:semiHidden/>
     <w:unhideWhenUsed/>
     <w:qFormat/>
-    <w:rsid w:val="00336BF2"/>
+    <w:rsid w:val="00E322CE"/>
     <w:pPr>
       <w:widowControl/>
       <w:suppressAutoHyphens w:val="0"/>
@@ -40059,9 +40523,8 @@
     <w:basedOn w:val="Normal"/>
     <w:link w:val="BalloonTextChar"/>
     <w:uiPriority w:val="99"/>
-    <w:semiHidden/>
     <w:unhideWhenUsed/>
-    <w:rsid w:val="00336BF2"/>
+    <w:rsid w:val="00E322CE"/>
     <w:rPr>
       <w:rFonts w:ascii="Tahoma" w:hAnsi="Tahoma" w:cs="Mangal"/>
       <w:sz w:val="16"/>
@@ -40072,7 +40535,6 @@
     <w:name w:val="Balloon Text Char"/>
     <w:link w:val="BalloonText"/>
     <w:uiPriority w:val="99"/>
-    <w:semiHidden/>
     <w:rsid w:val="00336BF2"/>
     <w:rPr>
       <w:rFonts w:ascii="Tahoma" w:eastAsia="DejaVu Sans" w:hAnsi="Tahoma" w:cs="Mangal"/>
@@ -40111,7 +40573,6 @@
     <w:name w:val="Revision"/>
     <w:hidden/>
     <w:uiPriority w:val="99"/>
-    <w:semiHidden/>
     <w:rsid w:val="005F5C75"/>
     <w:rPr>
       <w:rFonts w:ascii="Liberation Serif" w:eastAsia="DejaVu Sans" w:hAnsi="Liberation Serif" w:cs="Mangal"/>
@@ -40150,7 +40611,7 @@
     <w:uiPriority w:val="99"/>
     <w:semiHidden/>
     <w:unhideWhenUsed/>
-    <w:rsid w:val="00E85ECD"/>
+    <w:rsid w:val="00E322CE"/>
     <w:rPr>
       <w:sz w:val="16"/>
       <w:szCs w:val="16"/>
@@ -40163,7 +40624,7 @@
     <w:uiPriority w:val="99"/>
     <w:semiHidden/>
     <w:unhideWhenUsed/>
-    <w:rsid w:val="00E85ECD"/>
+    <w:rsid w:val="00E322CE"/>
     <w:rPr>
       <w:rFonts w:cs="Mangal"/>
       <w:sz w:val="20"/>
@@ -40192,7 +40653,7 @@
     <w:uiPriority w:val="99"/>
     <w:semiHidden/>
     <w:unhideWhenUsed/>
-    <w:rsid w:val="00E85ECD"/>
+    <w:rsid w:val="00E322CE"/>
     <w:rPr>
       <w:b/>
       <w:bCs/>
@@ -40212,6 +40673,46 @@
       <w:kern w:val="1"/>
       <w:szCs w:val="18"/>
       <w:lang w:eastAsia="hi-IN" w:bidi="hi-IN"/>
+    </w:rPr>
+  </w:style>
+  <w:style w:type="paragraph" w:customStyle="1" w:styleId="CommentSubject1">
+    <w:name w:val="Comment Subject1"/>
+    <w:basedOn w:val="CommentText"/>
+    <w:next w:val="CommentText"/>
+    <w:rsid w:val="00E322CE"/>
+    <w:rPr>
+      <w:rFonts w:cs="Times New Roman"/>
+      <w:b/>
+      <w:bCs/>
+      <w:lang w:bidi="ar-SA"/>
+    </w:rPr>
+  </w:style>
+  <w:style w:type="character" w:customStyle="1" w:styleId="CommentTextChar1">
+    <w:name w:val="Comment Text Char1"/>
+    <w:basedOn w:val="DefaultParagraphFont"/>
+    <w:uiPriority w:val="99"/>
+    <w:semiHidden/>
+    <w:rsid w:val="00E322CE"/>
+    <w:rPr>
+      <w:rFonts w:eastAsia="DejaVu Sans"/>
+      <w:kern w:val="1"/>
+      <w:szCs w:val="18"/>
+      <w:lang w:eastAsia="hi-IN"/>
+    </w:rPr>
+  </w:style>
+  <w:style w:type="character" w:customStyle="1" w:styleId="CommentSubjectChar1">
+    <w:name w:val="Comment Subject Char1"/>
+    <w:basedOn w:val="CommentTextChar1"/>
+    <w:uiPriority w:val="99"/>
+    <w:semiHidden/>
+    <w:rsid w:val="00E322CE"/>
+    <w:rPr>
+      <w:rFonts w:eastAsia="DejaVu Sans"/>
+      <w:b/>
+      <w:bCs/>
+      <w:kern w:val="1"/>
+      <w:szCs w:val="18"/>
+      <w:lang w:eastAsia="hi-IN"/>
     </w:rPr>
   </w:style>
 </w:styles>
@@ -40506,8 +41007,20 @@
 <b:Sources xmlns:b="http://schemas.openxmlformats.org/officeDocument/2006/bibliography" xmlns="http://schemas.openxmlformats.org/officeDocument/2006/bibliography" SelectedStyle="\APA.XSL" StyleName="APA"/>
 </file>
 
+<file path=customXml/item2.xml><?xml version="1.0" encoding="utf-8"?>
+<b:Sources xmlns:b="http://schemas.openxmlformats.org/officeDocument/2006/bibliography" xmlns="http://schemas.openxmlformats.org/officeDocument/2006/bibliography" SelectedStyle="\APA.XSL" StyleName="APA"/>
+</file>
+
 <file path=customXml/itemProps1.xml><?xml version="1.0" encoding="utf-8"?>
-<ds:datastoreItem xmlns:ds="http://schemas.openxmlformats.org/officeDocument/2006/customXml" ds:itemID="{74DBE2C6-3576-469A-88B6-1B9D0B56BA58}">
+<ds:datastoreItem xmlns:ds="http://schemas.openxmlformats.org/officeDocument/2006/customXml" ds:itemID="{C99CEC80-6D20-40B5-912D-480BB5422720}">
+  <ds:schemaRefs>
+    <ds:schemaRef ds:uri="http://schemas.openxmlformats.org/officeDocument/2006/bibliography"/>
+  </ds:schemaRefs>
+</ds:datastoreItem>
+</file>
+
+<file path=customXml/itemProps2.xml><?xml version="1.0" encoding="utf-8"?>
+<ds:datastoreItem xmlns:ds="http://schemas.openxmlformats.org/officeDocument/2006/customXml" ds:itemID="{ECDEA0FF-A76E-4544-B73A-2BBC154F1AAC}">
   <ds:schemaRefs>
     <ds:schemaRef ds:uri="http://schemas.openxmlformats.org/officeDocument/2006/bibliography"/>
   </ds:schemaRefs>

</xml_diff>